<commit_message>
implemented the spatial model
</commit_message>
<xml_diff>
--- a/Documents/Project Proposal/Project Proposal-20210488.docx
+++ b/Documents/Project Proposal/Project Proposal-20210488.docx
@@ -270,7 +270,7 @@
           <w:sz w:val="36"/>
           <w:szCs w:val="36"/>
         </w:rPr>
-        <w:t>A Hybrid Approach of Facial and Spatio-Temporal Gait Analysis for Enhanced Fielder Recognition with LLM</w:t>
+        <w:t xml:space="preserve">A Hybrid Approach </w:t>
       </w:r>
       <w:r>
         <w:rPr>
@@ -279,7 +279,34 @@
           <w:sz w:val="36"/>
           <w:szCs w:val="36"/>
         </w:rPr>
-        <w:t xml:space="preserve"> Based</w:t>
+        <w:t xml:space="preserve">Combining </w:t>
+      </w:r>
+      <w:r>
+        <w:rPr>
+          <w:rFonts w:asciiTheme="majorBidi" w:hAnsiTheme="majorBidi" w:cstheme="majorBidi"/>
+          <w:color w:val="4C94D8" w:themeColor="text2" w:themeTint="80"/>
+          <w:sz w:val="36"/>
+          <w:szCs w:val="36"/>
+        </w:rPr>
+        <w:t>Facial and Spatio-Temporal Gait Analysis for Enhanced Fielder Recognition with LLM</w:t>
+      </w:r>
+      <w:r>
+        <w:rPr>
+          <w:rFonts w:asciiTheme="majorBidi" w:hAnsiTheme="majorBidi" w:cstheme="majorBidi"/>
+          <w:color w:val="4C94D8" w:themeColor="text2" w:themeTint="80"/>
+          <w:sz w:val="36"/>
+          <w:szCs w:val="36"/>
+        </w:rPr>
+        <w:t>-</w:t>
+      </w:r>
+      <w:r>
+        <w:rPr>
+          <w:rFonts w:asciiTheme="majorBidi" w:hAnsiTheme="majorBidi" w:cstheme="majorBidi"/>
+          <w:color w:val="4C94D8" w:themeColor="text2" w:themeTint="80"/>
+          <w:sz w:val="36"/>
+          <w:szCs w:val="36"/>
+        </w:rPr>
+        <w:t>Based</w:t>
       </w:r>
       <w:r>
         <w:rPr>
@@ -1528,8 +1555,6 @@
     </w:p>
     <w:p>
       <w:pPr>
-        <w:pStyle w:val="ListParagraph"/>
-        <w:ind w:left="360"/>
         <w:rPr>
           <w:rFonts w:asciiTheme="majorBidi" w:hAnsiTheme="majorBidi" w:cstheme="majorBidi"/>
         </w:rPr>
@@ -1559,7 +1584,7 @@
           <w:kern w:val="2"/>
           <w14:ligatures w14:val="standardContextual"/>
         </w:rPr>
-        <w:t>: A Hybrid Approach of Facial and Spatio-Temporal Gait Analysis for Enhanced Fielder Recognition with LLM</w:t>
+        <w:t xml:space="preserve">: A Hybrid Approach </w:t>
       </w:r>
       <w:r>
         <w:rPr>
@@ -1567,7 +1592,39 @@
           <w:kern w:val="2"/>
           <w14:ligatures w14:val="standardContextual"/>
         </w:rPr>
-        <w:t xml:space="preserve"> Based</w:t>
+        <w:t>Combin</w:t>
+      </w:r>
+      <w:r>
+        <w:rPr>
+          <w:rFonts w:asciiTheme="majorBidi" w:hAnsiTheme="majorBidi" w:cstheme="majorBidi"/>
+          <w:kern w:val="2"/>
+          <w14:ligatures w14:val="standardContextual"/>
+        </w:rPr>
+        <w:t>ing</w:t>
+      </w:r>
+      <w:r>
+        <w:rPr>
+          <w:rFonts w:asciiTheme="majorBidi" w:hAnsiTheme="majorBidi" w:cstheme="majorBidi"/>
+          <w:kern w:val="2"/>
+          <w14:ligatures w14:val="standardContextual"/>
+        </w:rPr>
+        <w:t xml:space="preserve"> Facial and Spatio-Temporal Gait Analysis for Enhanced Fielder Recognition with LLM</w:t>
+      </w:r>
+      <w:r>
+        <w:rPr>
+          <w:rFonts w:asciiTheme="majorBidi" w:hAnsiTheme="majorBidi" w:cstheme="majorBidi"/>
+          <w:kern w:val="2"/>
+          <w14:ligatures w14:val="standardContextual"/>
+        </w:rPr>
+        <w:t>-</w:t>
+      </w:r>
+      <w:r>
+        <w:rPr>
+          <w:rFonts w:asciiTheme="majorBidi" w:hAnsiTheme="majorBidi" w:cstheme="majorBidi"/>
+          <w:kern w:val="2"/>
+          <w14:ligatures w14:val="standardContextual"/>
+        </w:rPr>
+        <w:t>Based</w:t>
       </w:r>
       <w:r>
         <w:rPr>
@@ -1968,13 +2025,34 @@
           <w:rFonts w:asciiTheme="majorBidi" w:hAnsiTheme="majorBidi" w:cstheme="majorBidi"/>
           <w:color w:val="000000" w:themeColor="text1"/>
         </w:rPr>
-        <w:t xml:space="preserve"> recognize players, specifically </w:t>
+        <w:t xml:space="preserve"> recognize</w:t>
       </w:r>
       <w:r>
         <w:rPr>
           <w:rFonts w:asciiTheme="majorBidi" w:hAnsiTheme="majorBidi" w:cstheme="majorBidi"/>
           <w:color w:val="000000" w:themeColor="text1"/>
         </w:rPr>
+        <w:t xml:space="preserve"> a limited set of</w:t>
+      </w:r>
+      <w:r>
+        <w:rPr>
+          <w:rFonts w:asciiTheme="majorBidi" w:hAnsiTheme="majorBidi" w:cstheme="majorBidi"/>
+          <w:color w:val="000000" w:themeColor="text1"/>
+        </w:rPr>
+        <w:t xml:space="preserve"> players</w:t>
+      </w:r>
+      <w:r>
+        <w:rPr>
+          <w:rFonts w:asciiTheme="majorBidi" w:hAnsiTheme="majorBidi" w:cstheme="majorBidi"/>
+          <w:color w:val="000000" w:themeColor="text1"/>
+        </w:rPr>
+        <w:t xml:space="preserve"> – specifically 6 cricket players – </w:t>
+      </w:r>
+      <w:r>
+        <w:rPr>
+          <w:rFonts w:asciiTheme="majorBidi" w:hAnsiTheme="majorBidi" w:cstheme="majorBidi"/>
+          <w:color w:val="000000" w:themeColor="text1"/>
+        </w:rPr>
         <w:t>during the critical last four overs of T20i matches.</w:t>
       </w:r>
       <w:r>
@@ -2038,21 +2116,43 @@
           <w:rFonts w:asciiTheme="majorBidi" w:hAnsiTheme="majorBidi" w:cstheme="majorBidi"/>
           <w:color w:val="000000" w:themeColor="text1"/>
         </w:rPr>
-        <w:t xml:space="preserve"> approaches that combine facial and gait recognition have been previously investigated (Maity, Abdel-Mottaleb and Asfour 2021), (Manssor, Sun, and Elhassan 2021), the use of spatio-temporal features to improve both accuracy and robustness in sports analytics, particularly under the fluctuating conditions of T20i matches, remains novel. The suggested hybrid approach uniquely tackles these problems, paving the way for a creative solution in sports analytics.</w:t>
-      </w:r>
-    </w:p>
-    <w:p>
-      <w:pPr>
+        <w:t xml:space="preserve"> approaches that combine facial and gait recognition have been previously investigated (Maity, Abdel-Mottaleb and Asfour 2021), (Manssor, Sun, and Elhassan 2021), the use of spatio-temporal features to improve both accuracy and robustness in sports analytics, particularly under the fluctuating conditions of T20i matches, remains novel.</w:t>
+      </w:r>
+      <w:r>
         <w:rPr>
           <w:rFonts w:asciiTheme="majorBidi" w:hAnsiTheme="majorBidi" w:cstheme="majorBidi"/>
           <w:color w:val="000000" w:themeColor="text1"/>
         </w:rPr>
-      </w:pPr>
+        <w:t xml:space="preserve"> </w:t>
+      </w:r>
       <w:r>
         <w:rPr>
           <w:rFonts w:asciiTheme="majorBidi" w:hAnsiTheme="majorBidi" w:cstheme="majorBidi"/>
           <w:color w:val="000000" w:themeColor="text1"/>
         </w:rPr>
+        <w:t xml:space="preserve">Additionally, although prior studies have enhanced deep learning architectures by incorporating machine learning classifiers in contexts like remote sensing image recognition (Özyurt 2020) and brain tumor classification (Kibriya et al. 2021; Kibriya et al. 2022), the proposed ensemble model introduces this approach within the spatial model in a unique context. By applying this novel </w:t>
+      </w:r>
+      <w:r>
+        <w:rPr>
+          <w:rFonts w:asciiTheme="majorBidi" w:hAnsiTheme="majorBidi" w:cstheme="majorBidi"/>
+          <w:color w:val="000000" w:themeColor="text1"/>
+        </w:rPr>
+        <w:lastRenderedPageBreak/>
+        <w:t>combination specifically to player identification in T20i cricket matches, the suggested hybrid approach uniquely tackles these problems, paving the way for a creative solution in sports analytics.</w:t>
+      </w:r>
+    </w:p>
+    <w:p>
+      <w:pPr>
+        <w:rPr>
+          <w:rFonts w:asciiTheme="majorBidi" w:hAnsiTheme="majorBidi" w:cstheme="majorBidi"/>
+          <w:color w:val="000000" w:themeColor="text1"/>
+        </w:rPr>
+      </w:pPr>
+      <w:r>
+        <w:rPr>
+          <w:rFonts w:asciiTheme="majorBidi" w:hAnsiTheme="majorBidi" w:cstheme="majorBidi"/>
+          <w:color w:val="000000" w:themeColor="text1"/>
+        </w:rPr>
         <w:t>The secondary</w:t>
       </w:r>
       <w:r>
@@ -2095,203 +2195,197 @@
           <w:rFonts w:asciiTheme="majorBidi" w:hAnsiTheme="majorBidi" w:cstheme="majorBidi"/>
           <w:color w:val="000000" w:themeColor="text1"/>
         </w:rPr>
-        <w:t xml:space="preserve"> by the user into SQL queries, allowing for the retrieval of player statistics from a relational database. Such an approach has the potential to eliminate the </w:t>
+        <w:t xml:space="preserve"> by the user into SQL queries, allowing for the retrieval of player statistics from a relational database. Such an approach has the potential to eliminate the time-consuming, multi-step filtering processes that are common in present systems, as detailed by (ESPN Cricinfo 2024). Previous research, especially that of (Shi, Tang, and Yang 2024), has thoroughly investigated the translation of natural language to SQL using LLMs.</w:t>
       </w:r>
       <w:r>
         <w:rPr>
           <w:rFonts w:asciiTheme="majorBidi" w:hAnsiTheme="majorBidi" w:cstheme="majorBidi"/>
           <w:color w:val="000000" w:themeColor="text1"/>
         </w:rPr>
-        <w:lastRenderedPageBreak/>
-        <w:t>time-consuming, multi-step filtering processes that are common in present systems, as detailed by (ESPN Cricinfo 2024). Previous research, especially that of (Shi, Tang, and Yang 2024), has thoroughly investigated the translation of natural language to SQL using LLMs.</w:t>
+        <w:t xml:space="preserve"> </w:t>
       </w:r>
       <w:r>
         <w:rPr>
           <w:rFonts w:asciiTheme="majorBidi" w:hAnsiTheme="majorBidi" w:cstheme="majorBidi"/>
           <w:color w:val="000000" w:themeColor="text1"/>
         </w:rPr>
-        <w:t xml:space="preserve"> </w:t>
-      </w:r>
-      <w:r>
+        <w:t>However, the present effort aims to improve this procedure further. By allowing users to easily enter queries and instantly receive the necessary statistics, it dramatically minimizes the need for complex filtering and interface navigation, improving the user experience tremendously. This streamlined interaction approach not only simplifies data access, but it also establishes a new standard for user-centric data interfaces in sports analytics.</w:t>
+      </w:r>
+      <w:bookmarkStart w:id="6" w:name="_Toc174266239"/>
+    </w:p>
+    <w:p>
+      <w:pPr>
+        <w:rPr>
+          <w:rFonts w:asciiTheme="majorBidi" w:hAnsiTheme="majorBidi"/>
+        </w:rPr>
+      </w:pPr>
+      <w:r>
+        <w:rPr>
+          <w:rFonts w:asciiTheme="majorBidi" w:hAnsiTheme="majorBidi"/>
+        </w:rPr>
+        <w:t>By addressing these gaps, the project enhances T20i cricket analytics through improved accuracy in player identification and statistical data retrieval. This effort not only fosters greater fan engagement but also contributes to scholarly discourse by merging computer vision and natural language processing within a unique sporting context. These advancements are expected to overcome the existing technological limitations and improve the spectator experience, indicating a big step forward in the context of sports technology.</w:t>
+      </w:r>
+      <w:bookmarkEnd w:id="2"/>
+      <w:bookmarkEnd w:id="3"/>
+    </w:p>
+    <w:p>
+      <w:pPr>
+        <w:rPr>
+          <w:rFonts w:asciiTheme="majorBidi" w:hAnsiTheme="majorBidi"/>
+        </w:rPr>
+      </w:pPr>
+    </w:p>
+    <w:p>
+      <w:pPr>
         <w:rPr>
           <w:rFonts w:asciiTheme="majorBidi" w:hAnsiTheme="majorBidi" w:cstheme="majorBidi"/>
           <w:color w:val="000000" w:themeColor="text1"/>
         </w:rPr>
-        <w:t>However, the present effort aims to improve this procedure further. By allowing users to easily enter queries and instantly receive the necessary statistics, it dramatically minimizes the need for complex filtering and interface navigation, improving the user experience tremendously. This streamlined interaction approach not only simplifies data access, but it also establishes a new standard for user-centric data interfaces in sports analytics.</w:t>
-      </w:r>
-    </w:p>
-    <w:p>
-      <w:pPr>
-        <w:pStyle w:val="Heading1"/>
-        <w:rPr>
-          <w:rFonts w:asciiTheme="majorBidi" w:eastAsiaTheme="minorHAnsi" w:hAnsiTheme="majorBidi"/>
-          <w:color w:val="auto"/>
-          <w:sz w:val="22"/>
-          <w:szCs w:val="22"/>
-        </w:rPr>
-      </w:pPr>
-      <w:bookmarkStart w:id="6" w:name="_Toc174266239"/>
-      <w:r>
-        <w:rPr>
-          <w:rFonts w:asciiTheme="majorBidi" w:eastAsiaTheme="minorHAnsi" w:hAnsiTheme="majorBidi"/>
-          <w:color w:val="auto"/>
-          <w:sz w:val="22"/>
-          <w:szCs w:val="22"/>
-        </w:rPr>
-        <w:t>By addressing these gaps, the project enhances T20i cricket analytics through improved accuracy in player identification and statistical data retrieval. This effort not only fosters greater fan engagement but also contributes to scholarly discourse by merging computer vision and natural language processing within a unique sporting context. These advancements are expected to overcome the existing technological limitations and improve the spectator experience, indicating a big step forward in the context of sports technology.</w:t>
-      </w:r>
-    </w:p>
-    <w:bookmarkEnd w:id="2"/>
-    <w:bookmarkEnd w:id="3"/>
-    <w:p>
-      <w:pPr>
-        <w:pStyle w:val="Heading1"/>
+      </w:pPr>
+      <w:r>
         <w:rPr>
           <w:rFonts w:asciiTheme="majorBidi" w:hAnsiTheme="majorBidi"/>
           <w:color w:val="4C94D8" w:themeColor="text2" w:themeTint="80"/>
           <w:sz w:val="32"/>
           <w:szCs w:val="32"/>
         </w:rPr>
-      </w:pPr>
-      <w:r>
+        <w:t>1.3 Research Questions</w:t>
+      </w:r>
+      <w:bookmarkEnd w:id="6"/>
+    </w:p>
+    <w:p>
+      <w:pPr>
+        <w:rPr>
+          <w:rFonts w:asciiTheme="majorBidi" w:hAnsiTheme="majorBidi" w:cstheme="majorBidi"/>
+          <w:lang w:val="en-GB"/>
+        </w:rPr>
+      </w:pPr>
+      <w:r>
+        <w:rPr>
+          <w:rFonts w:asciiTheme="majorBidi" w:hAnsiTheme="majorBidi" w:cstheme="majorBidi"/>
+          <w:b/>
+          <w:bCs/>
+          <w:lang w:val="en-GB"/>
+        </w:rPr>
+        <w:t>Research Question 1: Player Recognition</w:t>
+      </w:r>
+    </w:p>
+    <w:p>
+      <w:pPr>
+        <w:rPr>
+          <w:rFonts w:asciiTheme="majorBidi" w:hAnsiTheme="majorBidi" w:cstheme="majorBidi"/>
+          <w:i/>
+          <w:iCs/>
+          <w:color w:val="000000" w:themeColor="text1"/>
+          <w:lang w:val="en-GB"/>
+        </w:rPr>
+      </w:pPr>
+      <w:r>
+        <w:rPr>
+          <w:rFonts w:asciiTheme="majorBidi" w:hAnsiTheme="majorBidi" w:cstheme="majorBidi"/>
+          <w:i/>
+          <w:iCs/>
+          <w:lang w:val="en-GB"/>
+        </w:rPr>
+        <w:t xml:space="preserve">“How effectively can a computer vision ensemble model employing face recognition and gait analysis using spatio-temporal features, recognise fielders </w:t>
+      </w:r>
+      <w:r>
+        <w:rPr>
+          <w:rFonts w:asciiTheme="majorBidi" w:hAnsiTheme="majorBidi" w:cstheme="majorBidi"/>
+          <w:i/>
+          <w:iCs/>
+          <w:color w:val="000000" w:themeColor="text1"/>
+          <w:lang w:val="en-GB"/>
+        </w:rPr>
+        <w:t>in the outfield during the last four overs of a day/night T20 International cricket match?”</w:t>
+      </w:r>
+    </w:p>
+    <w:p>
+      <w:pPr>
+        <w:rPr>
+          <w:rFonts w:asciiTheme="majorBidi" w:hAnsiTheme="majorBidi" w:cstheme="majorBidi"/>
+          <w:b/>
+          <w:bCs/>
+          <w:lang w:val="en-GB"/>
+        </w:rPr>
+      </w:pPr>
+      <w:r>
+        <w:rPr>
+          <w:rFonts w:asciiTheme="majorBidi" w:hAnsiTheme="majorBidi" w:cstheme="majorBidi"/>
+          <w:b/>
+          <w:bCs/>
+          <w:lang w:val="en-GB"/>
+        </w:rPr>
+        <w:t>Research Question 2: Stat</w:t>
+      </w:r>
+      <w:r>
+        <w:rPr>
+          <w:rFonts w:asciiTheme="majorBidi" w:hAnsiTheme="majorBidi" w:cstheme="majorBidi"/>
+          <w:b/>
+          <w:bCs/>
+          <w:lang w:val="en-GB"/>
+        </w:rPr>
+        <w:t xml:space="preserve">istic </w:t>
+      </w:r>
+      <w:r>
+        <w:rPr>
+          <w:rFonts w:asciiTheme="majorBidi" w:hAnsiTheme="majorBidi" w:cstheme="majorBidi"/>
+          <w:b/>
+          <w:bCs/>
+          <w:lang w:val="en-GB"/>
+        </w:rPr>
+        <w:t>Generation</w:t>
+      </w:r>
+    </w:p>
+    <w:p>
+      <w:pPr>
+        <w:rPr>
+          <w:rFonts w:asciiTheme="majorBidi" w:hAnsiTheme="majorBidi" w:cstheme="majorBidi"/>
+          <w:i/>
+          <w:iCs/>
+          <w:lang w:val="en-GB"/>
+        </w:rPr>
+      </w:pPr>
+      <w:r>
+        <w:rPr>
+          <w:rFonts w:asciiTheme="majorBidi" w:hAnsiTheme="majorBidi" w:cstheme="majorBidi"/>
+          <w:i/>
+          <w:iCs/>
+          <w:lang w:val="en-GB"/>
+        </w:rPr>
+        <w:t>“How can a large language model be prompt-engineered to accurately translate natural language user-defined questions, with up to three conditions, into SQL queries for generating accurate and relevant statistics?”</w:t>
+      </w:r>
+    </w:p>
+    <w:p>
+      <w:pPr>
+        <w:rPr>
+          <w:rFonts w:asciiTheme="majorBidi" w:hAnsiTheme="majorBidi" w:cstheme="majorBidi"/>
+          <w:i/>
+          <w:iCs/>
+          <w:lang w:val="en-GB"/>
+        </w:rPr>
+      </w:pPr>
+    </w:p>
+    <w:p>
+      <w:pPr>
+        <w:pStyle w:val="Heading1"/>
         <w:rPr>
           <w:rFonts w:asciiTheme="majorBidi" w:hAnsiTheme="majorBidi"/>
           <w:color w:val="4C94D8" w:themeColor="text2" w:themeTint="80"/>
           <w:sz w:val="32"/>
           <w:szCs w:val="32"/>
         </w:rPr>
-        <w:t>1.3 Research Questions</w:t>
-      </w:r>
-      <w:bookmarkEnd w:id="6"/>
-    </w:p>
-    <w:p>
-      <w:pPr>
-        <w:rPr>
-          <w:rFonts w:asciiTheme="majorBidi" w:hAnsiTheme="majorBidi" w:cstheme="majorBidi"/>
-        </w:rPr>
-      </w:pPr>
-    </w:p>
-    <w:p>
-      <w:pPr>
-        <w:rPr>
-          <w:rFonts w:asciiTheme="majorBidi" w:hAnsiTheme="majorBidi" w:cstheme="majorBidi"/>
-          <w:lang w:val="en-GB"/>
-        </w:rPr>
-      </w:pPr>
-      <w:r>
-        <w:rPr>
-          <w:rFonts w:asciiTheme="majorBidi" w:hAnsiTheme="majorBidi" w:cstheme="majorBidi"/>
-          <w:b/>
-          <w:bCs/>
-          <w:lang w:val="en-GB"/>
-        </w:rPr>
-        <w:t>Research Question 1: Player Recognition</w:t>
-      </w:r>
-    </w:p>
-    <w:p>
-      <w:pPr>
-        <w:rPr>
-          <w:rFonts w:asciiTheme="majorBidi" w:hAnsiTheme="majorBidi" w:cstheme="majorBidi"/>
-          <w:i/>
-          <w:iCs/>
-          <w:color w:val="000000" w:themeColor="text1"/>
-          <w:lang w:val="en-GB"/>
-        </w:rPr>
-      </w:pPr>
-      <w:r>
-        <w:rPr>
-          <w:rFonts w:asciiTheme="majorBidi" w:hAnsiTheme="majorBidi" w:cstheme="majorBidi"/>
-          <w:i/>
-          <w:iCs/>
-          <w:lang w:val="en-GB"/>
-        </w:rPr>
-        <w:t xml:space="preserve">“How effectively can a computer vision ensemble model employing face recognition and gait analysis using spatio-temporal features, recognise fielders </w:t>
-      </w:r>
-      <w:r>
-        <w:rPr>
-          <w:rFonts w:asciiTheme="majorBidi" w:hAnsiTheme="majorBidi" w:cstheme="majorBidi"/>
-          <w:i/>
-          <w:iCs/>
-          <w:color w:val="000000" w:themeColor="text1"/>
-          <w:lang w:val="en-GB"/>
-        </w:rPr>
-        <w:t>in the outfield during the last four overs of a day/night T20 International cricket match?”</w:t>
-      </w:r>
-    </w:p>
-    <w:p>
-      <w:pPr>
-        <w:rPr>
-          <w:rFonts w:asciiTheme="majorBidi" w:hAnsiTheme="majorBidi" w:cstheme="majorBidi"/>
-          <w:b/>
-          <w:bCs/>
-          <w:lang w:val="en-GB"/>
-        </w:rPr>
-      </w:pPr>
-      <w:r>
-        <w:rPr>
-          <w:rFonts w:asciiTheme="majorBidi" w:hAnsiTheme="majorBidi" w:cstheme="majorBidi"/>
-          <w:b/>
-          <w:bCs/>
-          <w:lang w:val="en-GB"/>
-        </w:rPr>
-        <w:t>Research Question 2: Stat</w:t>
-      </w:r>
-      <w:r>
-        <w:rPr>
-          <w:rFonts w:asciiTheme="majorBidi" w:hAnsiTheme="majorBidi" w:cstheme="majorBidi"/>
-          <w:b/>
-          <w:bCs/>
-          <w:lang w:val="en-GB"/>
-        </w:rPr>
-        <w:t xml:space="preserve">istic </w:t>
-      </w:r>
-      <w:r>
-        <w:rPr>
-          <w:rFonts w:asciiTheme="majorBidi" w:hAnsiTheme="majorBidi" w:cstheme="majorBidi"/>
-          <w:b/>
-          <w:bCs/>
-          <w:lang w:val="en-GB"/>
-        </w:rPr>
-        <w:t>Generation</w:t>
-      </w:r>
-    </w:p>
-    <w:p>
-      <w:pPr>
-        <w:rPr>
-          <w:rFonts w:asciiTheme="majorBidi" w:hAnsiTheme="majorBidi" w:cstheme="majorBidi"/>
-          <w:i/>
-          <w:iCs/>
-          <w:lang w:val="en-GB"/>
-        </w:rPr>
-      </w:pPr>
-      <w:r>
-        <w:rPr>
-          <w:rFonts w:asciiTheme="majorBidi" w:hAnsiTheme="majorBidi" w:cstheme="majorBidi"/>
-          <w:i/>
-          <w:iCs/>
-          <w:lang w:val="en-GB"/>
-        </w:rPr>
-        <w:t>“How can a large language model be prompt-engineered to accurately translate natural language user-defined questions, with up to three conditions, into SQL queries for generating accurate and relevant statistics?”</w:t>
-      </w:r>
-    </w:p>
-    <w:p>
-      <w:pPr>
-        <w:rPr>
-          <w:rFonts w:asciiTheme="majorBidi" w:hAnsiTheme="majorBidi" w:cstheme="majorBidi"/>
-        </w:rPr>
-      </w:pPr>
-    </w:p>
-    <w:p>
-      <w:pPr>
-        <w:pStyle w:val="Heading1"/>
+      </w:pPr>
+      <w:bookmarkStart w:id="7" w:name="_Toc174266240"/>
+      <w:r>
         <w:rPr>
           <w:rFonts w:asciiTheme="majorBidi" w:hAnsiTheme="majorBidi"/>
           <w:color w:val="4C94D8" w:themeColor="text2" w:themeTint="80"/>
           <w:sz w:val="32"/>
           <w:szCs w:val="32"/>
         </w:rPr>
-      </w:pPr>
-      <w:bookmarkStart w:id="7" w:name="_Toc174266240"/>
+        <w:t>1.4 Aim &amp;</w:t>
+      </w:r>
       <w:r>
         <w:rPr>
           <w:rFonts w:asciiTheme="majorBidi" w:hAnsiTheme="majorBidi"/>
@@ -2299,7 +2393,7 @@
           <w:sz w:val="32"/>
           <w:szCs w:val="32"/>
         </w:rPr>
-        <w:t>1.4 Aim &amp;</w:t>
+        <w:t xml:space="preserve"> </w:t>
       </w:r>
       <w:r>
         <w:rPr>
@@ -2308,25 +2402,9 @@
           <w:sz w:val="32"/>
           <w:szCs w:val="32"/>
         </w:rPr>
-        <w:t xml:space="preserve"> </w:t>
-      </w:r>
-      <w:r>
-        <w:rPr>
-          <w:rFonts w:asciiTheme="majorBidi" w:hAnsiTheme="majorBidi"/>
-          <w:color w:val="4C94D8" w:themeColor="text2" w:themeTint="80"/>
-          <w:sz w:val="32"/>
-          <w:szCs w:val="32"/>
-        </w:rPr>
         <w:t>Objectives</w:t>
       </w:r>
       <w:bookmarkEnd w:id="7"/>
-    </w:p>
-    <w:p>
-      <w:pPr>
-        <w:rPr>
-          <w:rFonts w:asciiTheme="majorBidi" w:hAnsiTheme="majorBidi" w:cstheme="majorBidi"/>
-        </w:rPr>
-      </w:pPr>
     </w:p>
     <w:p>
       <w:pPr>
@@ -2398,26 +2476,28 @@
       <w:pPr>
         <w:rPr>
           <w:rFonts w:asciiTheme="majorBidi" w:hAnsiTheme="majorBidi" w:cstheme="majorBidi"/>
-          <w:lang w:val="en-GB"/>
-        </w:rPr>
-      </w:pPr>
-      <w:r>
-        <w:rPr>
-          <w:rFonts w:asciiTheme="majorBidi" w:hAnsiTheme="majorBidi" w:cstheme="majorBidi"/>
           <w:b/>
           <w:bCs/>
           <w:lang w:val="en-GB"/>
         </w:rPr>
+      </w:pPr>
+    </w:p>
+    <w:p>
+      <w:pPr>
+        <w:rPr>
+          <w:rFonts w:asciiTheme="majorBidi" w:hAnsiTheme="majorBidi" w:cstheme="majorBidi"/>
+          <w:lang w:val="en-GB"/>
+        </w:rPr>
+      </w:pPr>
+      <w:r>
+        <w:rPr>
+          <w:rFonts w:asciiTheme="majorBidi" w:hAnsiTheme="majorBidi" w:cstheme="majorBidi"/>
+          <w:b/>
+          <w:bCs/>
+          <w:lang w:val="en-GB"/>
+        </w:rPr>
         <w:t>Objectives:</w:t>
       </w:r>
-    </w:p>
-    <w:p>
-      <w:pPr>
-        <w:rPr>
-          <w:rFonts w:asciiTheme="majorBidi" w:hAnsiTheme="majorBidi" w:cstheme="majorBidi"/>
-          <w:lang w:val="en-GB"/>
-        </w:rPr>
-      </w:pPr>
     </w:p>
     <w:p>
       <w:pPr>
@@ -2454,7 +2534,14 @@
         <w:rPr>
           <w:rFonts w:asciiTheme="majorBidi" w:hAnsiTheme="majorBidi" w:cstheme="majorBidi"/>
         </w:rPr>
-        <w:t>Develop a model that can precisely identify fielders by utilizing both hybrid spatio-temporal gait analysis and facial recognition. The goal of this model is to capture both the static and dynamic attributes of players by integrating multiple analytical techniques.</w:t>
+        <w:t xml:space="preserve">Develop a model that can precisely identify fielders by utilizing both hybrid spatio-temporal gait analysis and facial recognition. The goal </w:t>
+      </w:r>
+      <w:r>
+        <w:rPr>
+          <w:rFonts w:asciiTheme="majorBidi" w:hAnsiTheme="majorBidi" w:cstheme="majorBidi"/>
+        </w:rPr>
+        <w:lastRenderedPageBreak/>
+        <w:t>of this model is to capture both the static and dynamic attributes of players by integrating multiple analytical techniques.</w:t>
       </w:r>
     </w:p>
     <w:p>
@@ -2486,7 +2573,6 @@
           <w:bCs/>
           <w:lang w:val="en-GB"/>
         </w:rPr>
-        <w:lastRenderedPageBreak/>
         <w:t>Data Collection and Preprocessing</w:t>
       </w:r>
       <w:r>
@@ -3000,6 +3086,7 @@
           <w:bCs/>
           <w:lang w:val="en-GB"/>
         </w:rPr>
+        <w:lastRenderedPageBreak/>
         <w:t>Evaluation of Input Character Length on Effectiveness</w:t>
       </w:r>
       <w:r>
@@ -3065,7 +3152,6 @@
           <w:sz w:val="32"/>
           <w:szCs w:val="32"/>
         </w:rPr>
-        <w:lastRenderedPageBreak/>
         <w:t>1.5 Data Requirement</w:t>
       </w:r>
       <w:bookmarkEnd w:id="8"/>
@@ -3299,7 +3385,22 @@
         <w:rPr>
           <w:rFonts w:asciiTheme="majorBidi" w:hAnsiTheme="majorBidi" w:cstheme="majorBidi"/>
         </w:rPr>
-        <w:t xml:space="preserve"> This data will be extracted from the ESPN website and organized into a custom dataset.</w:t>
+        <w:t xml:space="preserve"> This data will be extracted from the </w:t>
+      </w:r>
+      <w:hyperlink r:id="rId8" w:history="1">
+        <w:r>
+          <w:rPr>
+            <w:rStyle w:val="Hyperlink"/>
+            <w:rFonts w:asciiTheme="majorBidi" w:hAnsiTheme="majorBidi" w:cstheme="majorBidi"/>
+          </w:rPr>
+          <w:t>ESPN</w:t>
+        </w:r>
+      </w:hyperlink>
+      <w:r>
+        <w:rPr>
+          <w:rFonts w:asciiTheme="majorBidi" w:hAnsiTheme="majorBidi" w:cstheme="majorBidi"/>
+        </w:rPr>
+        <w:t xml:space="preserve"> website and organized into a custom dataset.</w:t>
       </w:r>
     </w:p>
     <w:p>
@@ -3369,7 +3470,7 @@
                     <pic:cNvPicPr/>
                   </pic:nvPicPr>
                   <pic:blipFill>
-                    <a:blip r:embed="rId8" cstate="print">
+                    <a:blip r:embed="rId9" cstate="print">
                       <a:extLst>
                         <a:ext uri="{28A0092B-C50C-407E-A947-70E740481C1C}">
                           <a14:useLocalDpi xmlns:a14="http://schemas.microsoft.com/office/drawing/2010/main" val="0"/>
@@ -3673,6 +3774,7 @@
         </w:tabs>
         <w:rPr>
           <w:rFonts w:asciiTheme="majorBidi" w:hAnsiTheme="majorBidi" w:cstheme="majorBidi"/>
+          <w:lang w:val="en-GB"/>
         </w:rPr>
       </w:pPr>
       <w:r>
@@ -3721,6 +3823,182 @@
           <w:lang w:val="en-GB"/>
         </w:rPr>
         <w:t>, 9, p. 1188.</w:t>
+      </w:r>
+    </w:p>
+    <w:p>
+      <w:pPr>
+        <w:rPr>
+          <w:rFonts w:asciiTheme="majorBidi" w:hAnsiTheme="majorBidi" w:cstheme="majorBidi"/>
+          <w:color w:val="000000" w:themeColor="text1"/>
+          <w:lang w:val="en-GB"/>
+        </w:rPr>
+      </w:pPr>
+      <w:r>
+        <w:rPr>
+          <w:rFonts w:asciiTheme="majorBidi" w:hAnsiTheme="majorBidi" w:cstheme="majorBidi"/>
+        </w:rPr>
+        <w:fldChar w:fldCharType="end"/>
+      </w:r>
+      <w:r>
+        <w:rPr>
+          <w:rFonts w:asciiTheme="majorBidi" w:hAnsiTheme="majorBidi" w:cstheme="majorBidi"/>
+          <w:color w:val="000000" w:themeColor="text1"/>
+          <w:lang w:val="en-LK"/>
+        </w:rPr>
+        <w:fldChar w:fldCharType="begin"/>
+      </w:r>
+      <w:r>
+        <w:rPr>
+          <w:rFonts w:asciiTheme="majorBidi" w:hAnsiTheme="majorBidi" w:cstheme="majorBidi"/>
+          <w:color w:val="000000" w:themeColor="text1"/>
+          <w:lang w:val="en-LK"/>
+        </w:rPr>
+        <w:instrText xml:space="preserve"> ADDIN ZOTERO_BIBL {"uncited":[],"omitted":[],"custom":[]} CSL_BIBLIOGRAPHY </w:instrText>
+      </w:r>
+      <w:r>
+        <w:rPr>
+          <w:rFonts w:asciiTheme="majorBidi" w:hAnsiTheme="majorBidi" w:cstheme="majorBidi"/>
+          <w:color w:val="000000" w:themeColor="text1"/>
+          <w:lang w:val="en-LK"/>
+        </w:rPr>
+        <w:fldChar w:fldCharType="separate"/>
+      </w:r>
+      <w:r>
+        <w:rPr>
+          <w:rFonts w:asciiTheme="majorBidi" w:hAnsiTheme="majorBidi" w:cstheme="majorBidi"/>
+          <w:color w:val="000000" w:themeColor="text1"/>
+          <w:lang w:val="en-GB"/>
+        </w:rPr>
+        <w:t xml:space="preserve">ÖZYURT, F., 2020. Efficient deep feature selection for remote sensing image recognition with fused deep learning architectures. </w:t>
+      </w:r>
+      <w:r>
+        <w:rPr>
+          <w:rFonts w:asciiTheme="majorBidi" w:hAnsiTheme="majorBidi" w:cstheme="majorBidi"/>
+          <w:i/>
+          <w:iCs/>
+          <w:color w:val="000000" w:themeColor="text1"/>
+          <w:lang w:val="en-GB"/>
+        </w:rPr>
+        <w:t>The Journal of Supercomputing</w:t>
+      </w:r>
+      <w:r>
+        <w:rPr>
+          <w:rFonts w:asciiTheme="majorBidi" w:hAnsiTheme="majorBidi" w:cstheme="majorBidi"/>
+          <w:color w:val="000000" w:themeColor="text1"/>
+          <w:lang w:val="en-GB"/>
+        </w:rPr>
+        <w:t>, 76, pp. 1–19.</w:t>
+      </w:r>
+    </w:p>
+    <w:p>
+      <w:pPr>
+        <w:rPr>
+          <w:rFonts w:asciiTheme="majorBidi" w:hAnsiTheme="majorBidi" w:cstheme="majorBidi"/>
+          <w:color w:val="000000" w:themeColor="text1"/>
+        </w:rPr>
+      </w:pPr>
+      <w:r>
+        <w:rPr>
+          <w:rFonts w:asciiTheme="majorBidi" w:hAnsiTheme="majorBidi" w:cstheme="majorBidi"/>
+          <w:color w:val="000000" w:themeColor="text1"/>
+        </w:rPr>
+        <w:fldChar w:fldCharType="end"/>
+      </w:r>
+      <w:r>
+        <w:rPr>
+          <w:rFonts w:asciiTheme="majorBidi" w:hAnsiTheme="majorBidi" w:cstheme="majorBidi"/>
+        </w:rPr>
+        <w:fldChar w:fldCharType="begin"/>
+      </w:r>
+      <w:r>
+        <w:rPr>
+          <w:rFonts w:asciiTheme="majorBidi" w:hAnsiTheme="majorBidi" w:cstheme="majorBidi"/>
+        </w:rPr>
+        <w:instrText xml:space="preserve"> ADDIN ZOTERO_BIBL {"uncited":[],"omitted":[],"custom":[]} CSL_BIBLIOGRAPHY </w:instrText>
+      </w:r>
+      <w:r>
+        <w:rPr>
+          <w:rFonts w:asciiTheme="majorBidi" w:hAnsiTheme="majorBidi" w:cstheme="majorBidi"/>
+        </w:rPr>
+        <w:fldChar w:fldCharType="separate"/>
+      </w:r>
+      <w:r>
+        <w:rPr>
+          <w:rFonts w:asciiTheme="majorBidi" w:hAnsiTheme="majorBidi" w:cstheme="majorBidi"/>
+          <w:lang w:val="en-GB"/>
+        </w:rPr>
+        <w:t xml:space="preserve">KIBRIYA, H. et al., 2022. A Novel and Effective Brain Tumor Classification Model Using Deep Feature Fusion and Famous Machine Learning Classifiers. </w:t>
+      </w:r>
+      <w:r>
+        <w:rPr>
+          <w:rFonts w:asciiTheme="majorBidi" w:hAnsiTheme="majorBidi" w:cstheme="majorBidi"/>
+          <w:i/>
+          <w:iCs/>
+          <w:lang w:val="en-GB"/>
+        </w:rPr>
+        <w:t>Computational Intelligence and Neuroscience</w:t>
+      </w:r>
+      <w:r>
+        <w:rPr>
+          <w:rFonts w:asciiTheme="majorBidi" w:hAnsiTheme="majorBidi" w:cstheme="majorBidi"/>
+          <w:lang w:val="en-GB"/>
+        </w:rPr>
+        <w:t>, 2022(1), p. 7897669.</w:t>
+      </w:r>
+    </w:p>
+    <w:p>
+      <w:pPr>
+        <w:rPr>
+          <w:rFonts w:asciiTheme="majorBidi" w:hAnsiTheme="majorBidi" w:cstheme="majorBidi"/>
+          <w:color w:val="000000" w:themeColor="text1"/>
+        </w:rPr>
+      </w:pPr>
+      <w:r>
+        <w:rPr>
+          <w:rFonts w:asciiTheme="majorBidi" w:hAnsiTheme="majorBidi" w:cstheme="majorBidi"/>
+        </w:rPr>
+        <w:fldChar w:fldCharType="end"/>
+      </w:r>
+      <w:r>
+        <w:rPr>
+          <w:rFonts w:asciiTheme="majorBidi" w:hAnsiTheme="majorBidi" w:cstheme="majorBidi"/>
+        </w:rPr>
+        <w:fldChar w:fldCharType="begin"/>
+      </w:r>
+      <w:r>
+        <w:rPr>
+          <w:rFonts w:asciiTheme="majorBidi" w:hAnsiTheme="majorBidi" w:cstheme="majorBidi"/>
+        </w:rPr>
+        <w:instrText xml:space="preserve"> ADDIN ZOTERO_BIBL {"uncited":[],"omitted":[],"custom":[]} CSL_BIBLIOGRAPHY </w:instrText>
+      </w:r>
+      <w:r>
+        <w:rPr>
+          <w:rFonts w:asciiTheme="majorBidi" w:hAnsiTheme="majorBidi" w:cstheme="majorBidi"/>
+        </w:rPr>
+        <w:fldChar w:fldCharType="separate"/>
+      </w:r>
+      <w:r>
+        <w:rPr>
+          <w:rFonts w:asciiTheme="majorBidi" w:hAnsiTheme="majorBidi" w:cstheme="majorBidi"/>
+          <w:lang w:val="en-GB"/>
+        </w:rPr>
+        <w:t xml:space="preserve">KIBRIYA, H. et al., 2021. Multiclass Brain Tumor Classification Using Convolutional Neural Network and Support Vector Machine. In: </w:t>
+      </w:r>
+      <w:r>
+        <w:rPr>
+          <w:rFonts w:asciiTheme="majorBidi" w:hAnsiTheme="majorBidi" w:cstheme="majorBidi"/>
+          <w:i/>
+          <w:iCs/>
+          <w:lang w:val="en-GB"/>
+        </w:rPr>
+        <w:t>2021 Mohammad Ali Jinnah University International Conference on Computing (MAJICC)</w:t>
+      </w:r>
+      <w:r>
+        <w:rPr>
+          <w:rFonts w:asciiTheme="majorBidi" w:hAnsiTheme="majorBidi" w:cstheme="majorBidi"/>
+          <w:lang w:val="en-GB"/>
+        </w:rPr>
+        <w:t>. 2021 Mohammad Ali Jinnah University International Conference on Computing (MAJICC), July 2021. pp. 1–4.</w:t>
       </w:r>
     </w:p>
     <w:p>
@@ -4156,6 +4434,7 @@
         <w:rPr>
           <w:rFonts w:asciiTheme="majorBidi" w:hAnsiTheme="majorBidi" w:cstheme="majorBidi"/>
         </w:rPr>
+        <w:lastRenderedPageBreak/>
         <w:fldChar w:fldCharType="end"/>
       </w:r>
       <w:r>
@@ -4386,6 +4665,789 @@
         <w:rPr>
           <w:rFonts w:asciiTheme="majorBidi" w:hAnsiTheme="majorBidi" w:cstheme="majorBidi"/>
         </w:rPr>
+        <w:fldChar w:fldCharType="end"/>
+      </w:r>
+      <w:r>
+        <w:rPr>
+          <w:rFonts w:asciiTheme="majorBidi" w:hAnsiTheme="majorBidi" w:cstheme="majorBidi"/>
+        </w:rPr>
+        <w:fldChar w:fldCharType="begin"/>
+      </w:r>
+      <w:r>
+        <w:rPr>
+          <w:rFonts w:asciiTheme="majorBidi" w:hAnsiTheme="majorBidi" w:cstheme="majorBidi"/>
+        </w:rPr>
+        <w:instrText xml:space="preserve"> ADDIN ZOTERO_BIBL {"uncited":[],"omitted":[],"custom":[]} CSL_BIBLIOGRAPHY </w:instrText>
+      </w:r>
+      <w:r>
+        <w:rPr>
+          <w:rFonts w:asciiTheme="majorBidi" w:hAnsiTheme="majorBidi" w:cstheme="majorBidi"/>
+        </w:rPr>
+        <w:fldChar w:fldCharType="separate"/>
+      </w:r>
+      <w:r>
+        <w:rPr>
+          <w:rFonts w:asciiTheme="majorBidi" w:hAnsiTheme="majorBidi" w:cstheme="majorBidi"/>
+          <w:lang w:val="en-GB"/>
+        </w:rPr>
+        <w:t xml:space="preserve">SALEEM, F. et al., 2022. Human Gait Recognition: A Single Stream Optimal Deep Learning Features Fusion. </w:t>
+      </w:r>
+      <w:r>
+        <w:rPr>
+          <w:rFonts w:asciiTheme="majorBidi" w:hAnsiTheme="majorBidi" w:cstheme="majorBidi"/>
+          <w:i/>
+          <w:iCs/>
+          <w:lang w:val="en-GB"/>
+        </w:rPr>
+        <w:t>Sensors</w:t>
+      </w:r>
+      <w:r>
+        <w:rPr>
+          <w:rFonts w:asciiTheme="majorBidi" w:hAnsiTheme="majorBidi" w:cstheme="majorBidi"/>
+          <w:lang w:val="en-GB"/>
+        </w:rPr>
+        <w:t>, 21.</w:t>
+      </w:r>
+    </w:p>
+    <w:p>
+      <w:pPr>
+        <w:pStyle w:val="Bibliography"/>
+        <w:rPr>
+          <w:rFonts w:asciiTheme="majorBidi" w:hAnsiTheme="majorBidi" w:cstheme="majorBidi"/>
+          <w:lang w:val="en-GB"/>
+        </w:rPr>
+      </w:pPr>
+      <w:r>
+        <w:rPr>
+          <w:rFonts w:asciiTheme="majorBidi" w:hAnsiTheme="majorBidi" w:cstheme="majorBidi"/>
+        </w:rPr>
+        <w:fldChar w:fldCharType="end"/>
+      </w:r>
+      <w:r>
+        <w:rPr>
+          <w:rFonts w:asciiTheme="majorBidi" w:hAnsiTheme="majorBidi" w:cstheme="majorBidi"/>
+        </w:rPr>
+        <w:fldChar w:fldCharType="begin"/>
+      </w:r>
+      <w:r>
+        <w:rPr>
+          <w:rFonts w:asciiTheme="majorBidi" w:hAnsiTheme="majorBidi" w:cstheme="majorBidi"/>
+        </w:rPr>
+        <w:instrText xml:space="preserve"> ADDIN ZOTERO_BIBL {"uncited":[],"omitted":[],"custom":[]} CSL_BIBLIOGRAPHY </w:instrText>
+      </w:r>
+      <w:r>
+        <w:rPr>
+          <w:rFonts w:asciiTheme="majorBidi" w:hAnsiTheme="majorBidi" w:cstheme="majorBidi"/>
+        </w:rPr>
+        <w:fldChar w:fldCharType="separate"/>
+      </w:r>
+      <w:r>
+        <w:rPr>
+          <w:rFonts w:asciiTheme="majorBidi" w:hAnsiTheme="majorBidi" w:cstheme="majorBidi"/>
+          <w:lang w:val="en-GB"/>
+        </w:rPr>
+        <w:t xml:space="preserve">TIAN, H. et al., 2021. Skeleton-based Abnormal Gait Recognition with Spatio-temporal Attention Enhanced Gait-structural Graph Convolutional Networks. </w:t>
+      </w:r>
+      <w:r>
+        <w:rPr>
+          <w:rFonts w:asciiTheme="majorBidi" w:hAnsiTheme="majorBidi" w:cstheme="majorBidi"/>
+          <w:i/>
+          <w:iCs/>
+          <w:lang w:val="en-GB"/>
+        </w:rPr>
+        <w:t>Neurocomputing</w:t>
+      </w:r>
+      <w:r>
+        <w:rPr>
+          <w:rFonts w:asciiTheme="majorBidi" w:hAnsiTheme="majorBidi" w:cstheme="majorBidi"/>
+          <w:lang w:val="en-GB"/>
+        </w:rPr>
+        <w:t>, 473.</w:t>
+      </w:r>
+    </w:p>
+    <w:p>
+      <w:pPr>
+        <w:pStyle w:val="Bibliography"/>
+        <w:rPr>
+          <w:rFonts w:asciiTheme="majorBidi" w:hAnsiTheme="majorBidi" w:cstheme="majorBidi"/>
+          <w:lang w:val="en-GB"/>
+        </w:rPr>
+      </w:pPr>
+      <w:r>
+        <w:rPr>
+          <w:rFonts w:asciiTheme="majorBidi" w:hAnsiTheme="majorBidi" w:cstheme="majorBidi"/>
+        </w:rPr>
+        <w:fldChar w:fldCharType="end"/>
+      </w:r>
+      <w:r>
+        <w:rPr>
+          <w:rFonts w:asciiTheme="majorBidi" w:hAnsiTheme="majorBidi" w:cstheme="majorBidi"/>
+        </w:rPr>
+        <w:fldChar w:fldCharType="begin"/>
+      </w:r>
+      <w:r>
+        <w:rPr>
+          <w:rFonts w:asciiTheme="majorBidi" w:hAnsiTheme="majorBidi" w:cstheme="majorBidi"/>
+        </w:rPr>
+        <w:instrText xml:space="preserve"> ADDIN ZOTERO_BIBL {"uncited":[],"omitted":[],"custom":[]} CSL_BIBLIOGRAPHY </w:instrText>
+      </w:r>
+      <w:r>
+        <w:rPr>
+          <w:rFonts w:asciiTheme="majorBidi" w:hAnsiTheme="majorBidi" w:cstheme="majorBidi"/>
+        </w:rPr>
+        <w:fldChar w:fldCharType="separate"/>
+      </w:r>
+      <w:r>
+        <w:rPr>
+          <w:rFonts w:asciiTheme="majorBidi" w:hAnsiTheme="majorBidi" w:cstheme="majorBidi"/>
+          <w:lang w:val="en-GB"/>
+        </w:rPr>
+        <w:t xml:space="preserve">SUN, X., WANG, Y. and KHAN, J., 2023. Hybrid LSTM and GAN model for action recognition and prediction of lawn tennis sport activities. </w:t>
+      </w:r>
+      <w:r>
+        <w:rPr>
+          <w:rFonts w:asciiTheme="majorBidi" w:hAnsiTheme="majorBidi" w:cstheme="majorBidi"/>
+          <w:i/>
+          <w:iCs/>
+          <w:lang w:val="en-GB"/>
+        </w:rPr>
+        <w:t>Soft Computing</w:t>
+      </w:r>
+      <w:r>
+        <w:rPr>
+          <w:rFonts w:asciiTheme="majorBidi" w:hAnsiTheme="majorBidi" w:cstheme="majorBidi"/>
+          <w:lang w:val="en-GB"/>
+        </w:rPr>
+        <w:t>, 27(23), pp. 18093–18112.</w:t>
+      </w:r>
+    </w:p>
+    <w:p>
+      <w:pPr>
+        <w:pStyle w:val="Bibliography"/>
+        <w:rPr>
+          <w:rFonts w:asciiTheme="majorBidi" w:hAnsiTheme="majorBidi" w:cstheme="majorBidi"/>
+          <w:lang w:val="en-GB"/>
+        </w:rPr>
+      </w:pPr>
+      <w:r>
+        <w:rPr>
+          <w:rFonts w:asciiTheme="majorBidi" w:hAnsiTheme="majorBidi" w:cstheme="majorBidi"/>
+        </w:rPr>
+        <w:fldChar w:fldCharType="end"/>
+      </w:r>
+      <w:r>
+        <w:rPr>
+          <w:rFonts w:asciiTheme="majorBidi" w:hAnsiTheme="majorBidi" w:cstheme="majorBidi"/>
+        </w:rPr>
+        <w:fldChar w:fldCharType="begin"/>
+      </w:r>
+      <w:r>
+        <w:rPr>
+          <w:rFonts w:asciiTheme="majorBidi" w:hAnsiTheme="majorBidi" w:cstheme="majorBidi"/>
+        </w:rPr>
+        <w:instrText xml:space="preserve"> ADDIN ZOTERO_BIBL {"uncited":[],"omitted":[],"custom":[]} CSL_BIBLIOGRAPHY </w:instrText>
+      </w:r>
+      <w:r>
+        <w:rPr>
+          <w:rFonts w:asciiTheme="majorBidi" w:hAnsiTheme="majorBidi" w:cstheme="majorBidi"/>
+        </w:rPr>
+        <w:fldChar w:fldCharType="separate"/>
+      </w:r>
+      <w:r>
+        <w:rPr>
+          <w:rFonts w:asciiTheme="majorBidi" w:hAnsiTheme="majorBidi" w:cstheme="majorBidi"/>
+          <w:lang w:val="en-GB"/>
+        </w:rPr>
+        <w:t xml:space="preserve">GERATS, B. et al., 2021. </w:t>
+      </w:r>
+      <w:r>
+        <w:rPr>
+          <w:rFonts w:asciiTheme="majorBidi" w:hAnsiTheme="majorBidi" w:cstheme="majorBidi"/>
+          <w:i/>
+          <w:iCs/>
+          <w:lang w:val="en-GB"/>
+        </w:rPr>
+        <w:t>Individual Action and Group Activity Recognition in Soccer Videos from a Static Panoramic Camera</w:t>
+      </w:r>
+      <w:r>
+        <w:rPr>
+          <w:rFonts w:asciiTheme="majorBidi" w:hAnsiTheme="majorBidi" w:cstheme="majorBidi"/>
+          <w:lang w:val="en-GB"/>
+        </w:rPr>
+        <w:t>.</w:t>
+      </w:r>
+    </w:p>
+    <w:p>
+      <w:pPr>
+        <w:pStyle w:val="Bibliography"/>
+        <w:rPr>
+          <w:rFonts w:asciiTheme="majorBidi" w:hAnsiTheme="majorBidi" w:cstheme="majorBidi"/>
+          <w:lang w:val="en-GB"/>
+        </w:rPr>
+      </w:pPr>
+      <w:r>
+        <w:rPr>
+          <w:rFonts w:asciiTheme="majorBidi" w:hAnsiTheme="majorBidi" w:cstheme="majorBidi"/>
+        </w:rPr>
+        <w:fldChar w:fldCharType="end"/>
+      </w:r>
+      <w:r>
+        <w:rPr>
+          <w:rFonts w:asciiTheme="majorBidi" w:hAnsiTheme="majorBidi" w:cstheme="majorBidi"/>
+        </w:rPr>
+        <w:fldChar w:fldCharType="begin"/>
+      </w:r>
+      <w:r>
+        <w:rPr>
+          <w:rFonts w:asciiTheme="majorBidi" w:hAnsiTheme="majorBidi" w:cstheme="majorBidi"/>
+        </w:rPr>
+        <w:instrText xml:space="preserve"> ADDIN ZOTERO_BIBL {"uncited":[],"omitted":[],"custom":[]} CSL_BIBLIOGRAPHY </w:instrText>
+      </w:r>
+      <w:r>
+        <w:rPr>
+          <w:rFonts w:asciiTheme="majorBidi" w:hAnsiTheme="majorBidi" w:cstheme="majorBidi"/>
+        </w:rPr>
+        <w:fldChar w:fldCharType="separate"/>
+      </w:r>
+      <w:r>
+        <w:rPr>
+          <w:rFonts w:asciiTheme="majorBidi" w:hAnsiTheme="majorBidi" w:cstheme="majorBidi"/>
+          <w:lang w:val="en-GB"/>
+        </w:rPr>
+        <w:t xml:space="preserve">KALE, A. et al., 2004. Identification of humans using gait. </w:t>
+      </w:r>
+      <w:r>
+        <w:rPr>
+          <w:rFonts w:asciiTheme="majorBidi" w:hAnsiTheme="majorBidi" w:cstheme="majorBidi"/>
+          <w:i/>
+          <w:iCs/>
+          <w:lang w:val="en-GB"/>
+        </w:rPr>
+        <w:t>IEEE Transactions on Image Processing</w:t>
+      </w:r>
+      <w:r>
+        <w:rPr>
+          <w:rFonts w:asciiTheme="majorBidi" w:hAnsiTheme="majorBidi" w:cstheme="majorBidi"/>
+          <w:lang w:val="en-GB"/>
+        </w:rPr>
+        <w:t>, 13(9), pp. 1163–1173.</w:t>
+      </w:r>
+    </w:p>
+    <w:p>
+      <w:pPr>
+        <w:pStyle w:val="Bibliography"/>
+        <w:rPr>
+          <w:rFonts w:asciiTheme="majorBidi" w:hAnsiTheme="majorBidi" w:cstheme="majorBidi"/>
+          <w:lang w:val="en-GB"/>
+        </w:rPr>
+      </w:pPr>
+      <w:r>
+        <w:rPr>
+          <w:rFonts w:asciiTheme="majorBidi" w:hAnsiTheme="majorBidi" w:cstheme="majorBidi"/>
+        </w:rPr>
+        <w:fldChar w:fldCharType="end"/>
+      </w:r>
+      <w:r>
+        <w:rPr>
+          <w:rFonts w:asciiTheme="majorBidi" w:hAnsiTheme="majorBidi" w:cstheme="majorBidi"/>
+        </w:rPr>
+        <w:fldChar w:fldCharType="begin"/>
+      </w:r>
+      <w:r>
+        <w:rPr>
+          <w:rFonts w:asciiTheme="majorBidi" w:hAnsiTheme="majorBidi" w:cstheme="majorBidi"/>
+        </w:rPr>
+        <w:instrText xml:space="preserve"> ADDIN ZOTERO_BIBL {"uncited":[],"omitted":[],"custom":[]} CSL_BIBLIOGRAPHY </w:instrText>
+      </w:r>
+      <w:r>
+        <w:rPr>
+          <w:rFonts w:asciiTheme="majorBidi" w:hAnsiTheme="majorBidi" w:cstheme="majorBidi"/>
+        </w:rPr>
+        <w:fldChar w:fldCharType="separate"/>
+      </w:r>
+      <w:r>
+        <w:rPr>
+          <w:rFonts w:asciiTheme="majorBidi" w:hAnsiTheme="majorBidi" w:cstheme="majorBidi"/>
+          <w:lang w:val="en-GB"/>
+        </w:rPr>
+        <w:t xml:space="preserve">MEHDIZADEH, S. et al., 2021. Concurrent validity of human pose tracking in video for measuring gait parameters in older adults: a preliminary analysis with multiple trackers, viewing angles, and walking directions. </w:t>
+      </w:r>
+      <w:r>
+        <w:rPr>
+          <w:rFonts w:asciiTheme="majorBidi" w:hAnsiTheme="majorBidi" w:cstheme="majorBidi"/>
+          <w:i/>
+          <w:iCs/>
+          <w:lang w:val="en-GB"/>
+        </w:rPr>
+        <w:t>Journal of NeuroEngineering and Rehabilitation</w:t>
+      </w:r>
+      <w:r>
+        <w:rPr>
+          <w:rFonts w:asciiTheme="majorBidi" w:hAnsiTheme="majorBidi" w:cstheme="majorBidi"/>
+          <w:lang w:val="en-GB"/>
+        </w:rPr>
+        <w:t>, 18.</w:t>
+      </w:r>
+    </w:p>
+    <w:p>
+      <w:pPr>
+        <w:pStyle w:val="Bibliography"/>
+        <w:rPr>
+          <w:rFonts w:asciiTheme="majorBidi" w:hAnsiTheme="majorBidi" w:cstheme="majorBidi"/>
+          <w:lang w:val="en-GB"/>
+        </w:rPr>
+      </w:pPr>
+      <w:r>
+        <w:rPr>
+          <w:rFonts w:asciiTheme="majorBidi" w:hAnsiTheme="majorBidi" w:cstheme="majorBidi"/>
+        </w:rPr>
+        <w:fldChar w:fldCharType="end"/>
+      </w:r>
+      <w:r>
+        <w:rPr>
+          <w:rFonts w:asciiTheme="majorBidi" w:hAnsiTheme="majorBidi" w:cstheme="majorBidi"/>
+        </w:rPr>
+        <w:fldChar w:fldCharType="begin"/>
+      </w:r>
+      <w:r>
+        <w:rPr>
+          <w:rFonts w:asciiTheme="majorBidi" w:hAnsiTheme="majorBidi" w:cstheme="majorBidi"/>
+        </w:rPr>
+        <w:instrText xml:space="preserve"> ADDIN ZOTERO_BIBL {"uncited":[],"omitted":[],"custom":[]} CSL_BIBLIOGRAPHY </w:instrText>
+      </w:r>
+      <w:r>
+        <w:rPr>
+          <w:rFonts w:asciiTheme="majorBidi" w:hAnsiTheme="majorBidi" w:cstheme="majorBidi"/>
+        </w:rPr>
+        <w:fldChar w:fldCharType="separate"/>
+      </w:r>
+      <w:r>
+        <w:rPr>
+          <w:rFonts w:asciiTheme="majorBidi" w:hAnsiTheme="majorBidi" w:cstheme="majorBidi"/>
+          <w:lang w:val="en-GB"/>
+        </w:rPr>
+        <w:t xml:space="preserve">HULLECK, A.A. et al., 2023. </w:t>
+      </w:r>
+      <w:r>
+        <w:rPr>
+          <w:rFonts w:asciiTheme="majorBidi" w:hAnsiTheme="majorBidi" w:cstheme="majorBidi"/>
+          <w:i/>
+          <w:iCs/>
+          <w:lang w:val="en-GB"/>
+        </w:rPr>
+        <w:t>Accuracy of Computer Vision-Based Pose Estimation Algorithms in Predicting Joint Kinematics During Gait</w:t>
+      </w:r>
+      <w:r>
+        <w:rPr>
+          <w:rFonts w:asciiTheme="majorBidi" w:hAnsiTheme="majorBidi" w:cstheme="majorBidi"/>
+          <w:lang w:val="en-GB"/>
+        </w:rPr>
+        <w:t>.</w:t>
+      </w:r>
+    </w:p>
+    <w:p>
+      <w:pPr>
+        <w:pStyle w:val="Bibliography"/>
+        <w:rPr>
+          <w:rFonts w:asciiTheme="majorBidi" w:hAnsiTheme="majorBidi" w:cstheme="majorBidi"/>
+          <w:lang w:val="en-GB"/>
+        </w:rPr>
+      </w:pPr>
+      <w:r>
+        <w:rPr>
+          <w:rFonts w:asciiTheme="majorBidi" w:hAnsiTheme="majorBidi" w:cstheme="majorBidi"/>
+        </w:rPr>
+        <w:fldChar w:fldCharType="end"/>
+      </w:r>
+      <w:r>
+        <w:rPr>
+          <w:rFonts w:asciiTheme="majorBidi" w:hAnsiTheme="majorBidi" w:cstheme="majorBidi"/>
+        </w:rPr>
+        <w:fldChar w:fldCharType="begin"/>
+      </w:r>
+      <w:r>
+        <w:rPr>
+          <w:rFonts w:asciiTheme="majorBidi" w:hAnsiTheme="majorBidi" w:cstheme="majorBidi"/>
+        </w:rPr>
+        <w:instrText xml:space="preserve"> ADDIN ZOTERO_BIBL {"uncited":[],"omitted":[],"custom":[]} CSL_BIBLIOGRAPHY </w:instrText>
+      </w:r>
+      <w:r>
+        <w:rPr>
+          <w:rFonts w:asciiTheme="majorBidi" w:hAnsiTheme="majorBidi" w:cstheme="majorBidi"/>
+        </w:rPr>
+        <w:fldChar w:fldCharType="separate"/>
+      </w:r>
+      <w:r>
+        <w:rPr>
+          <w:rFonts w:asciiTheme="majorBidi" w:hAnsiTheme="majorBidi" w:cstheme="majorBidi"/>
+          <w:lang w:val="en-GB"/>
+        </w:rPr>
+        <w:t xml:space="preserve">STENUM, J., ROSSI, C. and ROEMMICH, R., 2020. </w:t>
+      </w:r>
+      <w:r>
+        <w:rPr>
+          <w:rFonts w:asciiTheme="majorBidi" w:hAnsiTheme="majorBidi" w:cstheme="majorBidi"/>
+          <w:i/>
+          <w:iCs/>
+          <w:lang w:val="en-GB"/>
+        </w:rPr>
+        <w:t>Two-dimensional video-based analysis of human gait using pose estimation</w:t>
+      </w:r>
+      <w:r>
+        <w:rPr>
+          <w:rFonts w:asciiTheme="majorBidi" w:hAnsiTheme="majorBidi" w:cstheme="majorBidi"/>
+          <w:lang w:val="en-GB"/>
+        </w:rPr>
+        <w:t>.</w:t>
+      </w:r>
+    </w:p>
+    <w:p>
+      <w:pPr>
+        <w:pStyle w:val="Bibliography"/>
+        <w:rPr>
+          <w:rFonts w:asciiTheme="majorBidi" w:hAnsiTheme="majorBidi" w:cstheme="majorBidi"/>
+        </w:rPr>
+      </w:pPr>
+      <w:r>
+        <w:rPr>
+          <w:rFonts w:asciiTheme="majorBidi" w:hAnsiTheme="majorBidi" w:cstheme="majorBidi"/>
+        </w:rPr>
+        <w:fldChar w:fldCharType="end"/>
+      </w:r>
+      <w:r>
+        <w:rPr>
+          <w:rFonts w:asciiTheme="majorBidi" w:hAnsiTheme="majorBidi" w:cstheme="majorBidi"/>
+        </w:rPr>
+        <w:fldChar w:fldCharType="begin"/>
+      </w:r>
+      <w:r>
+        <w:rPr>
+          <w:rFonts w:asciiTheme="majorBidi" w:hAnsiTheme="majorBidi" w:cstheme="majorBidi"/>
+        </w:rPr>
+        <w:instrText xml:space="preserve"> ADDIN ZOTERO_BIBL {"uncited":[],"omitted":[],"custom":[]} CSL_BIBLIOGRAPHY </w:instrText>
+      </w:r>
+      <w:r>
+        <w:rPr>
+          <w:rFonts w:asciiTheme="majorBidi" w:hAnsiTheme="majorBidi" w:cstheme="majorBidi"/>
+        </w:rPr>
+        <w:fldChar w:fldCharType="separate"/>
+      </w:r>
+      <w:r>
+        <w:rPr>
+          <w:rFonts w:asciiTheme="majorBidi" w:hAnsiTheme="majorBidi" w:cstheme="majorBidi"/>
+          <w:lang w:val="en-GB"/>
+        </w:rPr>
+        <w:t xml:space="preserve">SABIR, A., AL-JAWAD, N. and JASSIM, S., 2013. Gait recognition using spatio-temporal silhouette-based features. In: </w:t>
+      </w:r>
+      <w:r>
+        <w:rPr>
+          <w:rFonts w:asciiTheme="majorBidi" w:hAnsiTheme="majorBidi" w:cstheme="majorBidi"/>
+          <w:i/>
+          <w:iCs/>
+          <w:lang w:val="en-GB"/>
+        </w:rPr>
+        <w:t>Mobile Multimedia/Image Processing, Security, and Applications 2013</w:t>
+      </w:r>
+      <w:r>
+        <w:rPr>
+          <w:rFonts w:asciiTheme="majorBidi" w:hAnsiTheme="majorBidi" w:cstheme="majorBidi"/>
+          <w:lang w:val="en-GB"/>
+        </w:rPr>
+        <w:t>. Mobile Multimedia/Image Processing, Security, and Applications 2013, 28 May 2013. SPIE. pp. 194–203.</w:t>
+      </w:r>
+    </w:p>
+    <w:p>
+      <w:pPr>
+        <w:pStyle w:val="Bibliography"/>
+        <w:rPr>
+          <w:rFonts w:asciiTheme="majorBidi" w:hAnsiTheme="majorBidi" w:cstheme="majorBidi"/>
+          <w:lang w:val="en-GB"/>
+        </w:rPr>
+      </w:pPr>
+      <w:r>
+        <w:rPr>
+          <w:rFonts w:asciiTheme="majorBidi" w:hAnsiTheme="majorBidi" w:cstheme="majorBidi"/>
+        </w:rPr>
+        <w:fldChar w:fldCharType="end"/>
+      </w:r>
+      <w:r>
+        <w:rPr>
+          <w:rFonts w:asciiTheme="majorBidi" w:hAnsiTheme="majorBidi" w:cstheme="majorBidi"/>
+        </w:rPr>
+        <w:fldChar w:fldCharType="begin"/>
+      </w:r>
+      <w:r>
+        <w:rPr>
+          <w:rFonts w:asciiTheme="majorBidi" w:hAnsiTheme="majorBidi" w:cstheme="majorBidi"/>
+        </w:rPr>
+        <w:instrText xml:space="preserve"> ADDIN ZOTERO_BIBL {"uncited":[],"omitted":[],"custom":[]} CSL_BIBLIOGRAPHY </w:instrText>
+      </w:r>
+      <w:r>
+        <w:rPr>
+          <w:rFonts w:asciiTheme="majorBidi" w:hAnsiTheme="majorBidi" w:cstheme="majorBidi"/>
+        </w:rPr>
+        <w:fldChar w:fldCharType="separate"/>
+      </w:r>
+      <w:r>
+        <w:rPr>
+          <w:rFonts w:asciiTheme="majorBidi" w:hAnsiTheme="majorBidi" w:cstheme="majorBidi"/>
+          <w:lang w:val="en-GB"/>
+        </w:rPr>
+        <w:t xml:space="preserve">DONG, Y. and NOH, H., 2024. </w:t>
+      </w:r>
+      <w:r>
+        <w:rPr>
+          <w:rFonts w:asciiTheme="majorBidi" w:hAnsiTheme="majorBidi" w:cstheme="majorBidi"/>
+          <w:i/>
+          <w:iCs/>
+          <w:lang w:val="en-GB"/>
+        </w:rPr>
+        <w:t>Ubiquitous Gait Analysis through Footstep-Induced Floor Vibrations</w:t>
+      </w:r>
+      <w:r>
+        <w:rPr>
+          <w:rFonts w:asciiTheme="majorBidi" w:hAnsiTheme="majorBidi" w:cstheme="majorBidi"/>
+          <w:lang w:val="en-GB"/>
+        </w:rPr>
+        <w:t>.</w:t>
+      </w:r>
+    </w:p>
+    <w:p>
+      <w:pPr>
+        <w:pStyle w:val="Bibliography"/>
+        <w:rPr>
+          <w:rFonts w:asciiTheme="majorBidi" w:hAnsiTheme="majorBidi" w:cstheme="majorBidi"/>
+          <w:lang w:val="en-GB"/>
+        </w:rPr>
+      </w:pPr>
+      <w:r>
+        <w:rPr>
+          <w:rFonts w:asciiTheme="majorBidi" w:hAnsiTheme="majorBidi" w:cstheme="majorBidi"/>
+        </w:rPr>
+        <w:fldChar w:fldCharType="end"/>
+      </w:r>
+      <w:r>
+        <w:rPr>
+          <w:rFonts w:asciiTheme="majorBidi" w:hAnsiTheme="majorBidi" w:cstheme="majorBidi"/>
+        </w:rPr>
+        <w:fldChar w:fldCharType="begin"/>
+      </w:r>
+      <w:r>
+        <w:rPr>
+          <w:rFonts w:asciiTheme="majorBidi" w:hAnsiTheme="majorBidi" w:cstheme="majorBidi"/>
+        </w:rPr>
+        <w:instrText xml:space="preserve"> ADDIN ZOTERO_BIBL {"uncited":[],"omitted":[],"custom":[]} CSL_BIBLIOGRAPHY </w:instrText>
+      </w:r>
+      <w:r>
+        <w:rPr>
+          <w:rFonts w:asciiTheme="majorBidi" w:hAnsiTheme="majorBidi" w:cstheme="majorBidi"/>
+        </w:rPr>
+        <w:fldChar w:fldCharType="separate"/>
+      </w:r>
+      <w:r>
+        <w:rPr>
+          <w:rFonts w:asciiTheme="majorBidi" w:hAnsiTheme="majorBidi" w:cstheme="majorBidi"/>
+          <w:lang w:val="en-GB"/>
+        </w:rPr>
+        <w:t xml:space="preserve">SIMONI, L. et al., 2021. Quantitative and Qualitative Running Gait Analysis through an Innovative Video-Based Approach. </w:t>
+      </w:r>
+      <w:r>
+        <w:rPr>
+          <w:rFonts w:asciiTheme="majorBidi" w:hAnsiTheme="majorBidi" w:cstheme="majorBidi"/>
+          <w:i/>
+          <w:iCs/>
+          <w:lang w:val="en-GB"/>
+        </w:rPr>
+        <w:t>Sensors (Basel, Switzerland)</w:t>
+      </w:r>
+      <w:r>
+        <w:rPr>
+          <w:rFonts w:asciiTheme="majorBidi" w:hAnsiTheme="majorBidi" w:cstheme="majorBidi"/>
+          <w:lang w:val="en-GB"/>
+        </w:rPr>
+        <w:t>, 21.</w:t>
+      </w:r>
+    </w:p>
+    <w:p>
+      <w:pPr>
+        <w:pStyle w:val="Bibliography"/>
+        <w:rPr>
+          <w:rFonts w:asciiTheme="majorBidi" w:hAnsiTheme="majorBidi" w:cstheme="majorBidi"/>
+          <w:lang w:val="en-GB"/>
+        </w:rPr>
+      </w:pPr>
+      <w:r>
+        <w:rPr>
+          <w:rFonts w:asciiTheme="majorBidi" w:hAnsiTheme="majorBidi" w:cstheme="majorBidi"/>
+        </w:rPr>
+        <w:fldChar w:fldCharType="end"/>
+      </w:r>
+      <w:r>
+        <w:rPr>
+          <w:rFonts w:asciiTheme="majorBidi" w:hAnsiTheme="majorBidi" w:cstheme="majorBidi"/>
+        </w:rPr>
+        <w:fldChar w:fldCharType="begin"/>
+      </w:r>
+      <w:r>
+        <w:rPr>
+          <w:rFonts w:asciiTheme="majorBidi" w:hAnsiTheme="majorBidi" w:cstheme="majorBidi"/>
+        </w:rPr>
+        <w:instrText xml:space="preserve"> ADDIN ZOTERO_BIBL {"uncited":[],"omitted":[],"custom":[]} CSL_BIBLIOGRAPHY </w:instrText>
+      </w:r>
+      <w:r>
+        <w:rPr>
+          <w:rFonts w:asciiTheme="majorBidi" w:hAnsiTheme="majorBidi" w:cstheme="majorBidi"/>
+        </w:rPr>
+        <w:fldChar w:fldCharType="separate"/>
+      </w:r>
+      <w:r>
+        <w:rPr>
+          <w:rFonts w:asciiTheme="majorBidi" w:hAnsiTheme="majorBidi" w:cstheme="majorBidi"/>
+          <w:lang w:val="en-GB"/>
+        </w:rPr>
+        <w:t xml:space="preserve">VITECKOVA, S. et al., 2020. Gait symmetry methods: Comparison of waveform-based Methods and recommendation for use. </w:t>
+      </w:r>
+      <w:r>
+        <w:rPr>
+          <w:rFonts w:asciiTheme="majorBidi" w:hAnsiTheme="majorBidi" w:cstheme="majorBidi"/>
+          <w:i/>
+          <w:iCs/>
+          <w:lang w:val="en-GB"/>
+        </w:rPr>
+        <w:t>Biomedical Signal Processing and Control</w:t>
+      </w:r>
+      <w:r>
+        <w:rPr>
+          <w:rFonts w:asciiTheme="majorBidi" w:hAnsiTheme="majorBidi" w:cstheme="majorBidi"/>
+          <w:lang w:val="en-GB"/>
+        </w:rPr>
+        <w:t>, 55, p. 101643.</w:t>
+      </w:r>
+    </w:p>
+    <w:p>
+      <w:pPr>
+        <w:pStyle w:val="Bibliography"/>
+        <w:rPr>
+          <w:rFonts w:asciiTheme="majorBidi" w:hAnsiTheme="majorBidi" w:cstheme="majorBidi"/>
+          <w:lang w:val="en-GB"/>
+        </w:rPr>
+      </w:pPr>
+      <w:r>
+        <w:rPr>
+          <w:rFonts w:asciiTheme="majorBidi" w:hAnsiTheme="majorBidi" w:cstheme="majorBidi"/>
+        </w:rPr>
+        <w:fldChar w:fldCharType="end"/>
+      </w:r>
+      <w:r>
+        <w:rPr>
+          <w:rFonts w:asciiTheme="majorBidi" w:hAnsiTheme="majorBidi" w:cstheme="majorBidi"/>
+        </w:rPr>
+        <w:fldChar w:fldCharType="begin"/>
+      </w:r>
+      <w:r>
+        <w:rPr>
+          <w:rFonts w:asciiTheme="majorBidi" w:hAnsiTheme="majorBidi" w:cstheme="majorBidi"/>
+        </w:rPr>
+        <w:instrText xml:space="preserve"> ADDIN ZOTERO_BIBL {"uncited":[],"omitted":[],"custom":[]} CSL_BIBLIOGRAPHY </w:instrText>
+      </w:r>
+      <w:r>
+        <w:rPr>
+          <w:rFonts w:asciiTheme="majorBidi" w:hAnsiTheme="majorBidi" w:cstheme="majorBidi"/>
+        </w:rPr>
+        <w:fldChar w:fldCharType="separate"/>
+      </w:r>
+      <w:r>
+        <w:rPr>
+          <w:rFonts w:asciiTheme="majorBidi" w:hAnsiTheme="majorBidi" w:cstheme="majorBidi"/>
+          <w:lang w:val="en-GB"/>
+        </w:rPr>
+        <w:t xml:space="preserve">NAFEA, O. et al., 2021. Sensor-Based Human Activity Recognition with Spatio-Temporal Deep Learning. </w:t>
+      </w:r>
+      <w:r>
+        <w:rPr>
+          <w:rFonts w:asciiTheme="majorBidi" w:hAnsiTheme="majorBidi" w:cstheme="majorBidi"/>
+          <w:i/>
+          <w:iCs/>
+          <w:lang w:val="en-GB"/>
+        </w:rPr>
+        <w:t>Sensors</w:t>
+      </w:r>
+      <w:r>
+        <w:rPr>
+          <w:rFonts w:asciiTheme="majorBidi" w:hAnsiTheme="majorBidi" w:cstheme="majorBidi"/>
+          <w:lang w:val="en-GB"/>
+        </w:rPr>
+        <w:t>, 21, p. 2141.</w:t>
+      </w:r>
+    </w:p>
+    <w:p>
+      <w:pPr>
+        <w:pStyle w:val="Bibliography"/>
+        <w:rPr>
+          <w:rFonts w:asciiTheme="majorBidi" w:hAnsiTheme="majorBidi" w:cstheme="majorBidi"/>
+          <w:lang w:val="en-GB"/>
+        </w:rPr>
+      </w:pPr>
+      <w:r>
+        <w:rPr>
+          <w:rFonts w:asciiTheme="majorBidi" w:hAnsiTheme="majorBidi" w:cstheme="majorBidi"/>
+        </w:rPr>
+        <w:fldChar w:fldCharType="end"/>
+      </w:r>
+      <w:r>
+        <w:rPr>
+          <w:rFonts w:asciiTheme="majorBidi" w:hAnsiTheme="majorBidi" w:cstheme="majorBidi"/>
+        </w:rPr>
+        <w:fldChar w:fldCharType="begin"/>
+      </w:r>
+      <w:r>
+        <w:rPr>
+          <w:rFonts w:asciiTheme="majorBidi" w:hAnsiTheme="majorBidi" w:cstheme="majorBidi"/>
+        </w:rPr>
+        <w:instrText xml:space="preserve"> ADDIN ZOTERO_BIBL {"uncited":[],"omitted":[],"custom":[]} CSL_BIBLIOGRAPHY </w:instrText>
+      </w:r>
+      <w:r>
+        <w:rPr>
+          <w:rFonts w:asciiTheme="majorBidi" w:hAnsiTheme="majorBidi" w:cstheme="majorBidi"/>
+        </w:rPr>
+        <w:fldChar w:fldCharType="separate"/>
+      </w:r>
+      <w:r>
+        <w:rPr>
+          <w:rFonts w:asciiTheme="majorBidi" w:hAnsiTheme="majorBidi" w:cstheme="majorBidi"/>
+          <w:lang w:val="en-GB"/>
+        </w:rPr>
+        <w:t xml:space="preserve">MAITY, S., ABDEL-MOTTALEB, M. and ASFOUR, S.S., 2021. Multimodal Low Resolution Face and Frontal Gait Recognition from Surveillance Video. </w:t>
+      </w:r>
+      <w:r>
+        <w:rPr>
+          <w:rFonts w:asciiTheme="majorBidi" w:hAnsiTheme="majorBidi" w:cstheme="majorBidi"/>
+          <w:i/>
+          <w:iCs/>
+          <w:lang w:val="en-GB"/>
+        </w:rPr>
+        <w:t>Electronics</w:t>
+      </w:r>
+      <w:r>
+        <w:rPr>
+          <w:rFonts w:asciiTheme="majorBidi" w:hAnsiTheme="majorBidi" w:cstheme="majorBidi"/>
+          <w:lang w:val="en-GB"/>
+        </w:rPr>
+        <w:t>, 10(9), p. 1013.</w:t>
+      </w:r>
+    </w:p>
+    <w:p>
+      <w:pPr>
+        <w:pStyle w:val="Bibliography"/>
+        <w:rPr>
+          <w:rFonts w:asciiTheme="majorBidi" w:hAnsiTheme="majorBidi" w:cstheme="majorBidi"/>
+          <w:lang w:val="en-GB"/>
+        </w:rPr>
+      </w:pPr>
+      <w:r>
+        <w:rPr>
+          <w:rFonts w:asciiTheme="majorBidi" w:hAnsiTheme="majorBidi" w:cstheme="majorBidi"/>
+        </w:rPr>
         <w:lastRenderedPageBreak/>
         <w:fldChar w:fldCharType="end"/>
       </w:r>
@@ -4412,7 +5474,7 @@
           <w:rFonts w:asciiTheme="majorBidi" w:hAnsiTheme="majorBidi" w:cstheme="majorBidi"/>
           <w:lang w:val="en-GB"/>
         </w:rPr>
-        <w:t xml:space="preserve">SALEEM, F. et al., 2022. Human Gait Recognition: A Single Stream Optimal Deep Learning Features Fusion. </w:t>
+        <w:t xml:space="preserve">MANSSOR, S.A.F., SUN, S. and ELHASSAN, M.A.M., 2021. Real-Time Human Recognition at Night via Integrated Face and Gait Recognition Technologies. </w:t>
       </w:r>
       <w:r>
         <w:rPr>
@@ -4421,14 +5483,14 @@
           <w:iCs/>
           <w:lang w:val="en-GB"/>
         </w:rPr>
-        <w:t>Sensors</w:t>
-      </w:r>
-      <w:r>
-        <w:rPr>
-          <w:rFonts w:asciiTheme="majorBidi" w:hAnsiTheme="majorBidi" w:cstheme="majorBidi"/>
-          <w:lang w:val="en-GB"/>
-        </w:rPr>
-        <w:t>, 21.</w:t>
+        <w:t>Sensors (Basel, Switzerland)</w:t>
+      </w:r>
+      <w:r>
+        <w:rPr>
+          <w:rFonts w:asciiTheme="majorBidi" w:hAnsiTheme="majorBidi" w:cstheme="majorBidi"/>
+          <w:lang w:val="en-GB"/>
+        </w:rPr>
+        <w:t>, 21(13), p. 4323.</w:t>
       </w:r>
     </w:p>
     <w:p>
@@ -4468,7 +5530,47 @@
           <w:rFonts w:asciiTheme="majorBidi" w:hAnsiTheme="majorBidi" w:cstheme="majorBidi"/>
           <w:lang w:val="en-GB"/>
         </w:rPr>
-        <w:t xml:space="preserve">TIAN, H. et al., 2021. Skeleton-based Abnormal Gait Recognition with Spatio-temporal Attention Enhanced Gait-structural Graph Convolutional Networks. </w:t>
+        <w:t xml:space="preserve">PRAKASH, A. et al., 2023. Multimodal Adaptive Fusion of Face and Gait Features using Keyless attention based Deep Neural Networks for Human Identification. </w:t>
+      </w:r>
+    </w:p>
+    <w:p>
+      <w:pPr>
+        <w:pStyle w:val="Bibliography"/>
+        <w:rPr>
+          <w:rFonts w:asciiTheme="majorBidi" w:hAnsiTheme="majorBidi" w:cstheme="majorBidi"/>
+          <w:lang w:val="en-GB"/>
+        </w:rPr>
+      </w:pPr>
+      <w:r>
+        <w:rPr>
+          <w:rFonts w:asciiTheme="majorBidi" w:hAnsiTheme="majorBidi" w:cstheme="majorBidi"/>
+        </w:rPr>
+        <w:fldChar w:fldCharType="end"/>
+      </w:r>
+      <w:r>
+        <w:rPr>
+          <w:rFonts w:asciiTheme="majorBidi" w:hAnsiTheme="majorBidi" w:cstheme="majorBidi"/>
+        </w:rPr>
+        <w:fldChar w:fldCharType="begin"/>
+      </w:r>
+      <w:r>
+        <w:rPr>
+          <w:rFonts w:asciiTheme="majorBidi" w:hAnsiTheme="majorBidi" w:cstheme="majorBidi"/>
+        </w:rPr>
+        <w:instrText xml:space="preserve"> ADDIN ZOTERO_BIBL {"uncited":[],"omitted":[],"custom":[]} CSL_BIBLIOGRAPHY </w:instrText>
+      </w:r>
+      <w:r>
+        <w:rPr>
+          <w:rFonts w:asciiTheme="majorBidi" w:hAnsiTheme="majorBidi" w:cstheme="majorBidi"/>
+        </w:rPr>
+        <w:fldChar w:fldCharType="separate"/>
+      </w:r>
+      <w:r>
+        <w:rPr>
+          <w:rFonts w:asciiTheme="majorBidi" w:hAnsiTheme="majorBidi" w:cstheme="majorBidi"/>
+          <w:lang w:val="en-GB"/>
+        </w:rPr>
+        <w:t xml:space="preserve">CAI, M., WANG, M. and ZHANG, S., 2023. Gait Recognition by Jointing Transformer and CNN. In: W. JIA et al., eds. </w:t>
       </w:r>
       <w:r>
         <w:rPr>
@@ -4477,14 +5579,14 @@
           <w:iCs/>
           <w:lang w:val="en-GB"/>
         </w:rPr>
-        <w:t>Neurocomputing</w:t>
-      </w:r>
-      <w:r>
-        <w:rPr>
-          <w:rFonts w:asciiTheme="majorBidi" w:hAnsiTheme="majorBidi" w:cstheme="majorBidi"/>
-          <w:lang w:val="en-GB"/>
-        </w:rPr>
-        <w:t>, 473.</w:t>
+        <w:t>Biometric Recognition</w:t>
+      </w:r>
+      <w:r>
+        <w:rPr>
+          <w:rFonts w:asciiTheme="majorBidi" w:hAnsiTheme="majorBidi" w:cstheme="majorBidi"/>
+          <w:lang w:val="en-GB"/>
+        </w:rPr>
+        <w:t>. Singapore: Springer Nature. pp. 312–321.</w:t>
       </w:r>
     </w:p>
     <w:p>
@@ -4524,7 +5626,7 @@
           <w:rFonts w:asciiTheme="majorBidi" w:hAnsiTheme="majorBidi" w:cstheme="majorBidi"/>
           <w:lang w:val="en-GB"/>
         </w:rPr>
-        <w:t xml:space="preserve">SUN, X., WANG, Y. and KHAN, J., 2023. Hybrid LSTM and GAN model for action recognition and prediction of lawn tennis sport activities. </w:t>
+        <w:t xml:space="preserve">FAN, C. et al., 2023. </w:t>
       </w:r>
       <w:r>
         <w:rPr>
@@ -4533,14 +5635,14 @@
           <w:iCs/>
           <w:lang w:val="en-GB"/>
         </w:rPr>
-        <w:t>Soft Computing</w:t>
-      </w:r>
-      <w:r>
-        <w:rPr>
-          <w:rFonts w:asciiTheme="majorBidi" w:hAnsiTheme="majorBidi" w:cstheme="majorBidi"/>
-          <w:lang w:val="en-GB"/>
-        </w:rPr>
-        <w:t>, 27(23), pp. 18093–18112.</w:t>
+        <w:t>Exploring Deep Models for Practical Gait Recognition</w:t>
+      </w:r>
+      <w:r>
+        <w:rPr>
+          <w:rFonts w:asciiTheme="majorBidi" w:hAnsiTheme="majorBidi" w:cstheme="majorBidi"/>
+          <w:lang w:val="en-GB"/>
+        </w:rPr>
+        <w:t>.</w:t>
       </w:r>
     </w:p>
     <w:p>
@@ -4580,7 +5682,47 @@
           <w:rFonts w:asciiTheme="majorBidi" w:hAnsiTheme="majorBidi" w:cstheme="majorBidi"/>
           <w:lang w:val="en-GB"/>
         </w:rPr>
-        <w:t xml:space="preserve">GERATS, B. et al., 2021. </w:t>
+        <w:t>CATRUNA, A., COSMA, A. and RADOI, E., 2024. GaitPT: Skeletons Are All You Need For Gait Recognition.</w:t>
+      </w:r>
+    </w:p>
+    <w:p>
+      <w:pPr>
+        <w:pStyle w:val="Bibliography"/>
+        <w:rPr>
+          <w:rFonts w:asciiTheme="majorBidi" w:hAnsiTheme="majorBidi" w:cstheme="majorBidi"/>
+          <w:lang w:val="en-GB"/>
+        </w:rPr>
+      </w:pPr>
+      <w:r>
+        <w:rPr>
+          <w:rFonts w:asciiTheme="majorBidi" w:hAnsiTheme="majorBidi" w:cstheme="majorBidi"/>
+        </w:rPr>
+        <w:fldChar w:fldCharType="end"/>
+      </w:r>
+      <w:r>
+        <w:rPr>
+          <w:rFonts w:asciiTheme="majorBidi" w:hAnsiTheme="majorBidi" w:cstheme="majorBidi"/>
+        </w:rPr>
+        <w:fldChar w:fldCharType="begin"/>
+      </w:r>
+      <w:r>
+        <w:rPr>
+          <w:rFonts w:asciiTheme="majorBidi" w:hAnsiTheme="majorBidi" w:cstheme="majorBidi"/>
+        </w:rPr>
+        <w:instrText xml:space="preserve"> ADDIN ZOTERO_BIBL {"uncited":[],"omitted":[],"custom":[]} CSL_BIBLIOGRAPHY </w:instrText>
+      </w:r>
+      <w:r>
+        <w:rPr>
+          <w:rFonts w:asciiTheme="majorBidi" w:hAnsiTheme="majorBidi" w:cstheme="majorBidi"/>
+        </w:rPr>
+        <w:fldChar w:fldCharType="separate"/>
+      </w:r>
+      <w:r>
+        <w:rPr>
+          <w:rFonts w:asciiTheme="majorBidi" w:hAnsiTheme="majorBidi" w:cstheme="majorBidi"/>
+          <w:lang w:val="en-GB"/>
+        </w:rPr>
+        <w:t xml:space="preserve">LIAO, R. et al., 2020. A model-based gait recognition method with body pose and human prior knowledge. </w:t>
       </w:r>
       <w:r>
         <w:rPr>
@@ -4589,14 +5731,14 @@
           <w:iCs/>
           <w:lang w:val="en-GB"/>
         </w:rPr>
-        <w:t>Individual Action and Group Activity Recognition in Soccer Videos from a Static Panoramic Camera</w:t>
-      </w:r>
-      <w:r>
-        <w:rPr>
-          <w:rFonts w:asciiTheme="majorBidi" w:hAnsiTheme="majorBidi" w:cstheme="majorBidi"/>
-          <w:lang w:val="en-GB"/>
-        </w:rPr>
-        <w:t>.</w:t>
+        <w:t>Pattern Recognition</w:t>
+      </w:r>
+      <w:r>
+        <w:rPr>
+          <w:rFonts w:asciiTheme="majorBidi" w:hAnsiTheme="majorBidi" w:cstheme="majorBidi"/>
+          <w:lang w:val="en-GB"/>
+        </w:rPr>
+        <w:t>, 98, p. 107069.</w:t>
       </w:r>
     </w:p>
     <w:p>
@@ -4636,7 +5778,7 @@
           <w:rFonts w:asciiTheme="majorBidi" w:hAnsiTheme="majorBidi" w:cstheme="majorBidi"/>
           <w:lang w:val="en-GB"/>
         </w:rPr>
-        <w:t xml:space="preserve">KALE, A. et al., 2004. Identification of humans using gait. </w:t>
+        <w:t xml:space="preserve">RANI, V. and KUMAR, M., 2023. Human gait recognition: A systematic review. </w:t>
       </w:r>
       <w:r>
         <w:rPr>
@@ -4645,14 +5787,14 @@
           <w:iCs/>
           <w:lang w:val="en-GB"/>
         </w:rPr>
-        <w:t>IEEE Transactions on Image Processing</w:t>
-      </w:r>
-      <w:r>
-        <w:rPr>
-          <w:rFonts w:asciiTheme="majorBidi" w:hAnsiTheme="majorBidi" w:cstheme="majorBidi"/>
-          <w:lang w:val="en-GB"/>
-        </w:rPr>
-        <w:t>, 13(9), pp. 1163–1173.</w:t>
+        <w:t>Multimedia Tools and Applications</w:t>
+      </w:r>
+      <w:r>
+        <w:rPr>
+          <w:rFonts w:asciiTheme="majorBidi" w:hAnsiTheme="majorBidi" w:cstheme="majorBidi"/>
+          <w:lang w:val="en-GB"/>
+        </w:rPr>
+        <w:t>, 82(24), pp. 37003–37037.</w:t>
       </w:r>
     </w:p>
     <w:p>
@@ -4679,6 +5821,43 @@
         <w:rPr>
           <w:rFonts w:asciiTheme="majorBidi" w:hAnsiTheme="majorBidi" w:cstheme="majorBidi"/>
         </w:rPr>
+        <w:instrText xml:space="preserve"> ADDIN ZOTERO_ITEM CSL_CITATION {"citationID":"1jkp8mvK","properties":{"formattedCitation":"(Lee and Grimson 2002)","plainCitation":"(Lee and Grimson 2002)","noteIndex":0},"citationItems":[{"id":147,"uris":["http://zotero.org/users/local/osJBYWXU/items/JYABSLMH"],"itemData":{"id":147,"type":"paper-conference","abstract":"We describe a representation of gait appearance for the purpose of person identification and classification. This gait representation is based on simple features such as moments extracted from orthogonal view video silhouettes of human walking motion. Despite its simplicity, the resulting feature vector contains enough information to perform well on human identification and gender classification tasks. We explore the recognition behaviors of two different methods to aggregate features over time under different recognition tasks. We demonstrate the accuracy of recognition using gait video sequences collected over different days and times and under varying lighting environments. In addition, we show results for gender classification based our gait appearance features using a support-vector machine.","container-title":"Proceedings of Fifth IEEE International Conference on Automatic Face Gesture Recognition","DOI":"10.1109/AFGR.2002.1004148","event-title":"Proceedings of Fifth IEEE International Conference on Automatic Face Gesture Recognition","page":"155-162","source":"IEEE Xplore","title":"Gait analysis for recognition and classification","URL":"https://ieeexplore.ieee.org/document/1004148","author":[{"family":"Lee","given":"L."},{"family":"Grimson","given":"W.E.L."}],"accessed":{"date-parts":[["2024",8,10]]},"issued":{"date-parts":[["2002",5]]}}}],"schema":"https://github.com/citation-style-language/schema/raw/master/csl-citation.json"} </w:instrText>
+      </w:r>
+      <w:r>
+        <w:rPr>
+          <w:rFonts w:asciiTheme="majorBidi" w:hAnsiTheme="majorBidi" w:cstheme="majorBidi"/>
+        </w:rPr>
+        <w:fldChar w:fldCharType="separate"/>
+      </w:r>
+      <w:r>
+        <w:rPr>
+          <w:rFonts w:asciiTheme="majorBidi" w:hAnsiTheme="majorBidi" w:cstheme="majorBidi"/>
+          <w:noProof/>
+        </w:rPr>
+        <w:t>(Lee and Grimson 2002)</w:t>
+      </w:r>
+      <w:r>
+        <w:rPr>
+          <w:rFonts w:asciiTheme="majorBidi" w:hAnsiTheme="majorBidi" w:cstheme="majorBidi"/>
+        </w:rPr>
+        <w:fldChar w:fldCharType="end"/>
+      </w:r>
+      <w:r>
+        <w:rPr>
+          <w:rFonts w:asciiTheme="majorBidi" w:hAnsiTheme="majorBidi" w:cstheme="majorBidi"/>
+        </w:rPr>
+        <w:t xml:space="preserve"> </w:t>
+      </w:r>
+      <w:r>
+        <w:rPr>
+          <w:rFonts w:asciiTheme="majorBidi" w:hAnsiTheme="majorBidi" w:cstheme="majorBidi"/>
+        </w:rPr>
+        <w:fldChar w:fldCharType="begin"/>
+      </w:r>
+      <w:r>
+        <w:rPr>
+          <w:rFonts w:asciiTheme="majorBidi" w:hAnsiTheme="majorBidi" w:cstheme="majorBidi"/>
+        </w:rPr>
         <w:instrText xml:space="preserve"> ADDIN ZOTERO_BIBL {"uncited":[],"omitted":[],"custom":[]} CSL_BIBLIOGRAPHY </w:instrText>
       </w:r>
       <w:r>
@@ -4692,7 +5871,7 @@
           <w:rFonts w:asciiTheme="majorBidi" w:hAnsiTheme="majorBidi" w:cstheme="majorBidi"/>
           <w:lang w:val="en-GB"/>
         </w:rPr>
-        <w:t xml:space="preserve">MEHDIZADEH, S. et al., 2021. Concurrent validity of human pose tracking in video for measuring gait parameters in older adults: a preliminary analysis with multiple trackers, viewing angles, and walking directions. </w:t>
+        <w:t xml:space="preserve">LEE, L. and GRIMSON, W.E.L., 2002. Gait analysis for recognition and classification. In: </w:t>
       </w:r>
       <w:r>
         <w:rPr>
@@ -4701,14 +5880,14 @@
           <w:iCs/>
           <w:lang w:val="en-GB"/>
         </w:rPr>
-        <w:t>Journal of NeuroEngineering and Rehabilitation</w:t>
-      </w:r>
-      <w:r>
-        <w:rPr>
-          <w:rFonts w:asciiTheme="majorBidi" w:hAnsiTheme="majorBidi" w:cstheme="majorBidi"/>
-          <w:lang w:val="en-GB"/>
-        </w:rPr>
-        <w:t>, 18.</w:t>
+        <w:t>Proceedings of Fifth IEEE International Conference on Automatic Face Gesture Recognition</w:t>
+      </w:r>
+      <w:r>
+        <w:rPr>
+          <w:rFonts w:asciiTheme="majorBidi" w:hAnsiTheme="majorBidi" w:cstheme="majorBidi"/>
+          <w:lang w:val="en-GB"/>
+        </w:rPr>
+        <w:t>, May 2002. pp. 155–162.</w:t>
       </w:r>
     </w:p>
     <w:p>
@@ -4748,7 +5927,7 @@
           <w:rFonts w:asciiTheme="majorBidi" w:hAnsiTheme="majorBidi" w:cstheme="majorBidi"/>
           <w:lang w:val="en-GB"/>
         </w:rPr>
-        <w:t xml:space="preserve">HULLECK, A.A. et al., 2023. </w:t>
+        <w:t xml:space="preserve">ARSEEV, S., KONUSHIN, A. and LIUTOV, V., 2018. Human Recognition by Appearance and Gait. </w:t>
       </w:r>
       <w:r>
         <w:rPr>
@@ -4757,14 +5936,14 @@
           <w:iCs/>
           <w:lang w:val="en-GB"/>
         </w:rPr>
-        <w:t>Accuracy of Computer Vision-Based Pose Estimation Algorithms in Predicting Joint Kinematics During Gait</w:t>
-      </w:r>
-      <w:r>
-        <w:rPr>
-          <w:rFonts w:asciiTheme="majorBidi" w:hAnsiTheme="majorBidi" w:cstheme="majorBidi"/>
-          <w:lang w:val="en-GB"/>
-        </w:rPr>
-        <w:t>.</w:t>
+        <w:t>Programming and Computer Software</w:t>
+      </w:r>
+      <w:r>
+        <w:rPr>
+          <w:rFonts w:asciiTheme="majorBidi" w:hAnsiTheme="majorBidi" w:cstheme="majorBidi"/>
+          <w:lang w:val="en-GB"/>
+        </w:rPr>
+        <w:t>, 44(4), pp. 258–265.</w:t>
       </w:r>
     </w:p>
     <w:p>
@@ -4804,7 +5983,7 @@
           <w:rFonts w:asciiTheme="majorBidi" w:hAnsiTheme="majorBidi" w:cstheme="majorBidi"/>
           <w:lang w:val="en-GB"/>
         </w:rPr>
-        <w:t xml:space="preserve">STENUM, J., ROSSI, C. and ROEMMICH, R., 2020. </w:t>
+        <w:t xml:space="preserve">CHOPRA, A. and AZAM, R., 2024. Enhancing Natural Language Query to SQL Query Generation Through Classification-Based Table Selection. In: L. ILIADIS et al., eds. </w:t>
       </w:r>
       <w:r>
         <w:rPr>
@@ -4813,14 +5992,14 @@
           <w:iCs/>
           <w:lang w:val="en-GB"/>
         </w:rPr>
-        <w:t>Two-dimensional video-based analysis of human gait using pose estimation</w:t>
-      </w:r>
-      <w:r>
-        <w:rPr>
-          <w:rFonts w:asciiTheme="majorBidi" w:hAnsiTheme="majorBidi" w:cstheme="majorBidi"/>
-          <w:lang w:val="en-GB"/>
-        </w:rPr>
-        <w:t>.</w:t>
+        <w:t>Engineering Applications of Neural Networks</w:t>
+      </w:r>
+      <w:r>
+        <w:rPr>
+          <w:rFonts w:asciiTheme="majorBidi" w:hAnsiTheme="majorBidi" w:cstheme="majorBidi"/>
+          <w:lang w:val="en-GB"/>
+        </w:rPr>
+        <w:t>. Cham: Springer Nature Switzerland. pp. 152–165.</w:t>
       </w:r>
     </w:p>
     <w:p>
@@ -4828,6 +6007,7 @@
         <w:pStyle w:val="Bibliography"/>
         <w:rPr>
           <w:rFonts w:asciiTheme="majorBidi" w:hAnsiTheme="majorBidi" w:cstheme="majorBidi"/>
+          <w:lang w:val="en-GB"/>
         </w:rPr>
       </w:pPr>
       <w:r>
@@ -4859,7 +6039,127 @@
           <w:rFonts w:asciiTheme="majorBidi" w:hAnsiTheme="majorBidi" w:cstheme="majorBidi"/>
           <w:lang w:val="en-GB"/>
         </w:rPr>
-        <w:t xml:space="preserve">SABIR, A., AL-JAWAD, N. and JASSIM, S., 2013. Gait recognition using spatio-temporal silhouette-based features. In: </w:t>
+        <w:t>ZHANG, Q. et al., 2024. Structure Guided Large Language Model for SQL Generation.</w:t>
+      </w:r>
+    </w:p>
+    <w:p>
+      <w:pPr>
+        <w:pStyle w:val="Bibliography"/>
+        <w:rPr>
+          <w:rFonts w:asciiTheme="majorBidi" w:hAnsiTheme="majorBidi" w:cstheme="majorBidi"/>
+          <w:lang w:val="en-GB"/>
+        </w:rPr>
+      </w:pPr>
+      <w:r>
+        <w:rPr>
+          <w:rFonts w:asciiTheme="majorBidi" w:hAnsiTheme="majorBidi" w:cstheme="majorBidi"/>
+        </w:rPr>
+        <w:fldChar w:fldCharType="end"/>
+      </w:r>
+      <w:r>
+        <w:rPr>
+          <w:rFonts w:asciiTheme="majorBidi" w:hAnsiTheme="majorBidi" w:cstheme="majorBidi"/>
+        </w:rPr>
+        <w:fldChar w:fldCharType="begin"/>
+      </w:r>
+      <w:r>
+        <w:rPr>
+          <w:rFonts w:asciiTheme="majorBidi" w:hAnsiTheme="majorBidi" w:cstheme="majorBidi"/>
+        </w:rPr>
+        <w:instrText xml:space="preserve"> ADDIN ZOTERO_BIBL {"uncited":[],"omitted":[],"custom":[]} CSL_BIBLIOGRAPHY </w:instrText>
+      </w:r>
+      <w:r>
+        <w:rPr>
+          <w:rFonts w:asciiTheme="majorBidi" w:hAnsiTheme="majorBidi" w:cstheme="majorBidi"/>
+        </w:rPr>
+        <w:fldChar w:fldCharType="separate"/>
+      </w:r>
+      <w:r>
+        <w:rPr>
+          <w:rFonts w:asciiTheme="majorBidi" w:hAnsiTheme="majorBidi" w:cstheme="majorBidi"/>
+          <w:lang w:val="en-GB"/>
+        </w:rPr>
+        <w:t>LEE, D. et al., 2024. MCS-SQL: Leveraging Multiple Prompts and Multiple-Choice Selection For Text-to-SQL Generation.</w:t>
+      </w:r>
+    </w:p>
+    <w:p>
+      <w:pPr>
+        <w:pStyle w:val="Bibliography"/>
+        <w:rPr>
+          <w:rFonts w:asciiTheme="majorBidi" w:hAnsiTheme="majorBidi" w:cstheme="majorBidi"/>
+          <w:lang w:val="en-GB"/>
+        </w:rPr>
+      </w:pPr>
+      <w:r>
+        <w:rPr>
+          <w:rFonts w:asciiTheme="majorBidi" w:hAnsiTheme="majorBidi" w:cstheme="majorBidi"/>
+        </w:rPr>
+        <w:fldChar w:fldCharType="end"/>
+      </w:r>
+      <w:r>
+        <w:rPr>
+          <w:rFonts w:asciiTheme="majorBidi" w:hAnsiTheme="majorBidi" w:cstheme="majorBidi"/>
+        </w:rPr>
+        <w:fldChar w:fldCharType="begin"/>
+      </w:r>
+      <w:r>
+        <w:rPr>
+          <w:rFonts w:asciiTheme="majorBidi" w:hAnsiTheme="majorBidi" w:cstheme="majorBidi"/>
+        </w:rPr>
+        <w:instrText xml:space="preserve"> ADDIN ZOTERO_BIBL {"uncited":[],"omitted":[],"custom":[]} CSL_BIBLIOGRAPHY </w:instrText>
+      </w:r>
+      <w:r>
+        <w:rPr>
+          <w:rFonts w:asciiTheme="majorBidi" w:hAnsiTheme="majorBidi" w:cstheme="majorBidi"/>
+        </w:rPr>
+        <w:fldChar w:fldCharType="separate"/>
+      </w:r>
+      <w:r>
+        <w:rPr>
+          <w:rFonts w:asciiTheme="majorBidi" w:hAnsiTheme="majorBidi" w:cstheme="majorBidi"/>
+          <w:lang w:val="en-GB"/>
+        </w:rPr>
+        <w:t>HONG, Z. et al., 2024. Knowledge-to-SQL: Enhancing SQL Generation with Data Expert LLM.</w:t>
+      </w:r>
+    </w:p>
+    <w:p>
+      <w:pPr>
+        <w:pStyle w:val="Bibliography"/>
+        <w:rPr>
+          <w:rFonts w:asciiTheme="majorBidi" w:hAnsiTheme="majorBidi" w:cstheme="majorBidi"/>
+          <w:lang w:val="en-GB"/>
+        </w:rPr>
+      </w:pPr>
+      <w:r>
+        <w:rPr>
+          <w:rFonts w:asciiTheme="majorBidi" w:hAnsiTheme="majorBidi" w:cstheme="majorBidi"/>
+        </w:rPr>
+        <w:fldChar w:fldCharType="end"/>
+      </w:r>
+      <w:r>
+        <w:rPr>
+          <w:rFonts w:asciiTheme="majorBidi" w:hAnsiTheme="majorBidi" w:cstheme="majorBidi"/>
+        </w:rPr>
+        <w:fldChar w:fldCharType="begin"/>
+      </w:r>
+      <w:r>
+        <w:rPr>
+          <w:rFonts w:asciiTheme="majorBidi" w:hAnsiTheme="majorBidi" w:cstheme="majorBidi"/>
+        </w:rPr>
+        <w:instrText xml:space="preserve"> ADDIN ZOTERO_BIBL {"uncited":[],"omitted":[],"custom":[]} CSL_BIBLIOGRAPHY </w:instrText>
+      </w:r>
+      <w:r>
+        <w:rPr>
+          <w:rFonts w:asciiTheme="majorBidi" w:hAnsiTheme="majorBidi" w:cstheme="majorBidi"/>
+        </w:rPr>
+        <w:fldChar w:fldCharType="separate"/>
+      </w:r>
+      <w:r>
+        <w:rPr>
+          <w:rFonts w:asciiTheme="majorBidi" w:hAnsiTheme="majorBidi" w:cstheme="majorBidi"/>
+          <w:lang w:val="en-GB"/>
+        </w:rPr>
+        <w:t xml:space="preserve">GUO, C. et al., 2024. Prompting GPT-3.5 for Text-to-SQL with De-semanticization and Skeleton Retrieval. In: F. LIU et al., eds. </w:t>
       </w:r>
       <w:r>
         <w:rPr>
@@ -4868,14 +6168,14 @@
           <w:iCs/>
           <w:lang w:val="en-GB"/>
         </w:rPr>
-        <w:t>Mobile Multimedia/Image Processing, Security, and Applications 2013</w:t>
-      </w:r>
-      <w:r>
-        <w:rPr>
-          <w:rFonts w:asciiTheme="majorBidi" w:hAnsiTheme="majorBidi" w:cstheme="majorBidi"/>
-          <w:lang w:val="en-GB"/>
-        </w:rPr>
-        <w:t>. Mobile Multimedia/Image Processing, Security, and Applications 2013, 28 May 2013. SPIE. pp. 194–203.</w:t>
+        <w:t>PRICAI 2023: Trends in Artificial Intelligence</w:t>
+      </w:r>
+      <w:r>
+        <w:rPr>
+          <w:rFonts w:asciiTheme="majorBidi" w:hAnsiTheme="majorBidi" w:cstheme="majorBidi"/>
+          <w:lang w:val="en-GB"/>
+        </w:rPr>
+        <w:t>. Singapore: Springer Nature. pp. 262–274.</w:t>
       </w:r>
     </w:p>
     <w:p>
@@ -4902,6 +6202,30 @@
         <w:rPr>
           <w:rFonts w:asciiTheme="majorBidi" w:hAnsiTheme="majorBidi" w:cstheme="majorBidi"/>
         </w:rPr>
+        <w:instrText xml:space="preserve"> ADDIN ZOTERO_ITEM CSL_CITATION {"citationID":"U9HbYEhW","properties":{"formattedCitation":"(Yi, Chen and Shen 2024)","plainCitation":"(Yi, Chen and Shen 2024)","noteIndex":0},"citationItems":[{"id":162,"uris":["http://zotero.org/users/local/osJBYWXU/items/WYBLDD86"],"itemData":{"id":162,"type":"article","abstract":"Text-to-SQL is a technology that converts natural language queries into the structured query language SQL. A novel research approach that has recently gained attention focuses on methods based on the complexity of SQL queries, achieving notable performance improvements. However, existing methods entail significant storage and training costs, which hampers their practical application. To address this issue, this paper introduces a method for Text-to-SQL based on Refined Schema and Hardness Prompt. By filtering out low-relevance schema information with a refined schema and identifying query hardness through a Language Model (LM) to form prompts, this method reduces storage and training costs while maintaining performance. It's worth mentioning that this method is applicable to any sequence-to-sequence (seq2seq) LM. Our experiments on the Spider dataset, specifically with large-scale LMs, achieved an exceptional Execution accuracy (EX) of 82.6%, demonstrating the effectiveness and greater suitability of our method for real-world applications.","DOI":"10.48550/arXiv.2406.09133","note":"arXiv:2406.09133 [cs]","number":"arXiv:2406.09133","publisher":"arXiv","source":"arXiv.org","title":"RH-SQL: Refined Schema and Hardness Prompt for Text-to-SQL","title-short":"RH-SQL","URL":"http://arxiv.org/abs/2406.09133","author":[{"family":"Yi","given":"Jiawen"},{"family":"Chen","given":"Guo"},{"family":"Shen","given":"Zixiang"}],"accessed":{"date-parts":[["2024",8,10]]},"issued":{"date-parts":[["2024",6,13]]}}}],"schema":"https://github.com/citation-style-language/schema/raw/master/csl-citation.json"} </w:instrText>
+      </w:r>
+      <w:r>
+        <w:rPr>
+          <w:rFonts w:asciiTheme="majorBidi" w:hAnsiTheme="majorBidi" w:cstheme="majorBidi"/>
+        </w:rPr>
+        <w:fldChar w:fldCharType="separate"/>
+      </w:r>
+      <w:r>
+        <w:rPr>
+          <w:rFonts w:asciiTheme="majorBidi" w:hAnsiTheme="majorBidi" w:cstheme="majorBidi"/>
+        </w:rPr>
+        <w:fldChar w:fldCharType="end"/>
+      </w:r>
+      <w:r>
+        <w:rPr>
+          <w:rFonts w:asciiTheme="majorBidi" w:hAnsiTheme="majorBidi" w:cstheme="majorBidi"/>
+        </w:rPr>
+        <w:fldChar w:fldCharType="begin"/>
+      </w:r>
+      <w:r>
+        <w:rPr>
+          <w:rFonts w:asciiTheme="majorBidi" w:hAnsiTheme="majorBidi" w:cstheme="majorBidi"/>
+        </w:rPr>
         <w:instrText xml:space="preserve"> ADDIN ZOTERO_BIBL {"uncited":[],"omitted":[],"custom":[]} CSL_BIBLIOGRAPHY </w:instrText>
       </w:r>
       <w:r>
@@ -4915,23 +6239,7 @@
           <w:rFonts w:asciiTheme="majorBidi" w:hAnsiTheme="majorBidi" w:cstheme="majorBidi"/>
           <w:lang w:val="en-GB"/>
         </w:rPr>
-        <w:t xml:space="preserve">DONG, Y. and NOH, H., 2024. </w:t>
-      </w:r>
-      <w:r>
-        <w:rPr>
-          <w:rFonts w:asciiTheme="majorBidi" w:hAnsiTheme="majorBidi" w:cstheme="majorBidi"/>
-          <w:i/>
-          <w:iCs/>
-          <w:lang w:val="en-GB"/>
-        </w:rPr>
-        <w:t>Ubiquitous Gait Analysis through Footstep-Induced Floor Vibrations</w:t>
-      </w:r>
-      <w:r>
-        <w:rPr>
-          <w:rFonts w:asciiTheme="majorBidi" w:hAnsiTheme="majorBidi" w:cstheme="majorBidi"/>
-          <w:lang w:val="en-GB"/>
-        </w:rPr>
-        <w:t>.</w:t>
+        <w:t>YI, J., CHEN, G. and SHEN, Z., 2024. RH-SQL: Refined Schema and Hardness Prompt for Text-to-SQL.</w:t>
       </w:r>
     </w:p>
     <w:p>
@@ -4971,23 +6279,7 @@
           <w:rFonts w:asciiTheme="majorBidi" w:hAnsiTheme="majorBidi" w:cstheme="majorBidi"/>
           <w:lang w:val="en-GB"/>
         </w:rPr>
-        <w:t xml:space="preserve">SIMONI, L. et al., 2021. Quantitative and Qualitative Running Gait Analysis through an Innovative Video-Based Approach. </w:t>
-      </w:r>
-      <w:r>
-        <w:rPr>
-          <w:rFonts w:asciiTheme="majorBidi" w:hAnsiTheme="majorBidi" w:cstheme="majorBidi"/>
-          <w:i/>
-          <w:iCs/>
-          <w:lang w:val="en-GB"/>
-        </w:rPr>
-        <w:t>Sensors (Basel, Switzerland)</w:t>
-      </w:r>
-      <w:r>
-        <w:rPr>
-          <w:rFonts w:asciiTheme="majorBidi" w:hAnsiTheme="majorBidi" w:cstheme="majorBidi"/>
-          <w:lang w:val="en-GB"/>
-        </w:rPr>
-        <w:t>, 21.</w:t>
+        <w:t>NAN, L. et al., 2023. Enhancing Few-shot Text-to-SQL Capabilities of Large Language Models: A Study on Prompt Design Strategies.</w:t>
       </w:r>
     </w:p>
     <w:p>
@@ -5027,23 +6319,7 @@
           <w:rFonts w:asciiTheme="majorBidi" w:hAnsiTheme="majorBidi" w:cstheme="majorBidi"/>
           <w:lang w:val="en-GB"/>
         </w:rPr>
-        <w:t xml:space="preserve">VITECKOVA, S. et al., 2020. Gait symmetry methods: Comparison of waveform-based Methods and recommendation for use. </w:t>
-      </w:r>
-      <w:r>
-        <w:rPr>
-          <w:rFonts w:asciiTheme="majorBidi" w:hAnsiTheme="majorBidi" w:cstheme="majorBidi"/>
-          <w:i/>
-          <w:iCs/>
-          <w:lang w:val="en-GB"/>
-        </w:rPr>
-        <w:t>Biomedical Signal Processing and Control</w:t>
-      </w:r>
-      <w:r>
-        <w:rPr>
-          <w:rFonts w:asciiTheme="majorBidi" w:hAnsiTheme="majorBidi" w:cstheme="majorBidi"/>
-          <w:lang w:val="en-GB"/>
-        </w:rPr>
-        <w:t>, 55, p. 101643.</w:t>
+        <w:t xml:space="preserve">HONG, Z. et al., 2024. Next-Generation Database Interfaces: A Survey of LLM-based Text-to-SQL. </w:t>
       </w:r>
     </w:p>
     <w:p>
@@ -5083,23 +6359,7 @@
           <w:rFonts w:asciiTheme="majorBidi" w:hAnsiTheme="majorBidi" w:cstheme="majorBidi"/>
           <w:lang w:val="en-GB"/>
         </w:rPr>
-        <w:t xml:space="preserve">NAFEA, O. et al., 2021. Sensor-Based Human Activity Recognition with Spatio-Temporal Deep Learning. </w:t>
-      </w:r>
-      <w:r>
-        <w:rPr>
-          <w:rFonts w:asciiTheme="majorBidi" w:hAnsiTheme="majorBidi" w:cstheme="majorBidi"/>
-          <w:i/>
-          <w:iCs/>
-          <w:lang w:val="en-GB"/>
-        </w:rPr>
-        <w:t>Sensors</w:t>
-      </w:r>
-      <w:r>
-        <w:rPr>
-          <w:rFonts w:asciiTheme="majorBidi" w:hAnsiTheme="majorBidi" w:cstheme="majorBidi"/>
-          <w:lang w:val="en-GB"/>
-        </w:rPr>
-        <w:t>, 21, p. 2141.</w:t>
+        <w:t>LI, H. et al., 2024. CodeS: Towards Building Open-source Language Models for Text-to-SQL.</w:t>
       </w:r>
     </w:p>
     <w:p>
@@ -5139,23 +6399,7 @@
           <w:rFonts w:asciiTheme="majorBidi" w:hAnsiTheme="majorBidi" w:cstheme="majorBidi"/>
           <w:lang w:val="en-GB"/>
         </w:rPr>
-        <w:t xml:space="preserve">MAITY, S., ABDEL-MOTTALEB, M. and ASFOUR, S.S., 2021. Multimodal Low Resolution Face and Frontal Gait Recognition from Surveillance Video. </w:t>
-      </w:r>
-      <w:r>
-        <w:rPr>
-          <w:rFonts w:asciiTheme="majorBidi" w:hAnsiTheme="majorBidi" w:cstheme="majorBidi"/>
-          <w:i/>
-          <w:iCs/>
-          <w:lang w:val="en-GB"/>
-        </w:rPr>
-        <w:t>Electronics</w:t>
-      </w:r>
-      <w:r>
-        <w:rPr>
-          <w:rFonts w:asciiTheme="majorBidi" w:hAnsiTheme="majorBidi" w:cstheme="majorBidi"/>
-          <w:lang w:val="en-GB"/>
-        </w:rPr>
-        <w:t>, 10(9), p. 1013.</w:t>
+        <w:t>TALAEI, S. et al., 2024. CHESS: Contextual Harnessing for Efficient SQL Synthesis.</w:t>
       </w:r>
     </w:p>
     <w:p>
@@ -5195,23 +6439,7 @@
           <w:rFonts w:asciiTheme="majorBidi" w:hAnsiTheme="majorBidi" w:cstheme="majorBidi"/>
           <w:lang w:val="en-GB"/>
         </w:rPr>
-        <w:t xml:space="preserve">MANSSOR, S.A.F., SUN, S. and ELHASSAN, M.A.M., 2021. Real-Time Human Recognition at Night via Integrated Face and Gait Recognition Technologies. </w:t>
-      </w:r>
-      <w:r>
-        <w:rPr>
-          <w:rFonts w:asciiTheme="majorBidi" w:hAnsiTheme="majorBidi" w:cstheme="majorBidi"/>
-          <w:i/>
-          <w:iCs/>
-          <w:lang w:val="en-GB"/>
-        </w:rPr>
-        <w:t>Sensors (Basel, Switzerland)</w:t>
-      </w:r>
-      <w:r>
-        <w:rPr>
-          <w:rFonts w:asciiTheme="majorBidi" w:hAnsiTheme="majorBidi" w:cstheme="majorBidi"/>
-          <w:lang w:val="en-GB"/>
-        </w:rPr>
-        <w:t>, 21(13), p. 4323.</w:t>
+        <w:t>GUO, C. et al., 2023. Retrieval-augmented GPT-3.5-based Text-to-SQL Framework with Sample-aware Prompting and Dynamic Revision Chain.</w:t>
       </w:r>
     </w:p>
     <w:p>
@@ -5226,956 +6454,7 @@
         <w:rPr>
           <w:rFonts w:asciiTheme="majorBidi" w:hAnsiTheme="majorBidi" w:cstheme="majorBidi"/>
         </w:rPr>
-        <w:fldChar w:fldCharType="end"/>
-      </w:r>
-      <w:r>
-        <w:rPr>
-          <w:rFonts w:asciiTheme="majorBidi" w:hAnsiTheme="majorBidi" w:cstheme="majorBidi"/>
-        </w:rPr>
-        <w:fldChar w:fldCharType="begin"/>
-      </w:r>
-      <w:r>
-        <w:rPr>
-          <w:rFonts w:asciiTheme="majorBidi" w:hAnsiTheme="majorBidi" w:cstheme="majorBidi"/>
-        </w:rPr>
-        <w:instrText xml:space="preserve"> ADDIN ZOTERO_BIBL {"uncited":[],"omitted":[],"custom":[]} CSL_BIBLIOGRAPHY </w:instrText>
-      </w:r>
-      <w:r>
-        <w:rPr>
-          <w:rFonts w:asciiTheme="majorBidi" w:hAnsiTheme="majorBidi" w:cstheme="majorBidi"/>
-        </w:rPr>
-        <w:fldChar w:fldCharType="separate"/>
-      </w:r>
-      <w:r>
-        <w:rPr>
-          <w:rFonts w:asciiTheme="majorBidi" w:hAnsiTheme="majorBidi" w:cstheme="majorBidi"/>
-          <w:lang w:val="en-GB"/>
-        </w:rPr>
-        <w:t xml:space="preserve">PRAKASH, A. et al., 2023. Multimodal Adaptive Fusion of Face and Gait Features using Keyless attention based Deep Neural Networks for Human Identification. </w:t>
-      </w:r>
-    </w:p>
-    <w:p>
-      <w:pPr>
-        <w:pStyle w:val="Bibliography"/>
-        <w:rPr>
-          <w:rFonts w:asciiTheme="majorBidi" w:hAnsiTheme="majorBidi" w:cstheme="majorBidi"/>
-          <w:lang w:val="en-GB"/>
-        </w:rPr>
-      </w:pPr>
-      <w:r>
-        <w:rPr>
-          <w:rFonts w:asciiTheme="majorBidi" w:hAnsiTheme="majorBidi" w:cstheme="majorBidi"/>
-        </w:rPr>
-        <w:fldChar w:fldCharType="end"/>
-      </w:r>
-      <w:r>
-        <w:rPr>
-          <w:rFonts w:asciiTheme="majorBidi" w:hAnsiTheme="majorBidi" w:cstheme="majorBidi"/>
-        </w:rPr>
-        <w:fldChar w:fldCharType="begin"/>
-      </w:r>
-      <w:r>
-        <w:rPr>
-          <w:rFonts w:asciiTheme="majorBidi" w:hAnsiTheme="majorBidi" w:cstheme="majorBidi"/>
-        </w:rPr>
-        <w:instrText xml:space="preserve"> ADDIN ZOTERO_BIBL {"uncited":[],"omitted":[],"custom":[]} CSL_BIBLIOGRAPHY </w:instrText>
-      </w:r>
-      <w:r>
-        <w:rPr>
-          <w:rFonts w:asciiTheme="majorBidi" w:hAnsiTheme="majorBidi" w:cstheme="majorBidi"/>
-        </w:rPr>
-        <w:fldChar w:fldCharType="separate"/>
-      </w:r>
-      <w:r>
-        <w:rPr>
-          <w:rFonts w:asciiTheme="majorBidi" w:hAnsiTheme="majorBidi" w:cstheme="majorBidi"/>
-          <w:lang w:val="en-GB"/>
-        </w:rPr>
-        <w:t xml:space="preserve">CAI, M., WANG, M. and ZHANG, S., 2023. Gait Recognition by Jointing Transformer and CNN. In: W. JIA et al., eds. </w:t>
-      </w:r>
-      <w:r>
-        <w:rPr>
-          <w:rFonts w:asciiTheme="majorBidi" w:hAnsiTheme="majorBidi" w:cstheme="majorBidi"/>
-          <w:i/>
-          <w:iCs/>
-          <w:lang w:val="en-GB"/>
-        </w:rPr>
-        <w:t>Biometric Recognition</w:t>
-      </w:r>
-      <w:r>
-        <w:rPr>
-          <w:rFonts w:asciiTheme="majorBidi" w:hAnsiTheme="majorBidi" w:cstheme="majorBidi"/>
-          <w:lang w:val="en-GB"/>
-        </w:rPr>
-        <w:t>. Singapore: Springer Nature. pp. 312–321.</w:t>
-      </w:r>
-    </w:p>
-    <w:p>
-      <w:pPr>
-        <w:pStyle w:val="Bibliography"/>
-        <w:rPr>
-          <w:rFonts w:asciiTheme="majorBidi" w:hAnsiTheme="majorBidi" w:cstheme="majorBidi"/>
-          <w:lang w:val="en-GB"/>
-        </w:rPr>
-      </w:pPr>
-      <w:r>
-        <w:rPr>
-          <w:rFonts w:asciiTheme="majorBidi" w:hAnsiTheme="majorBidi" w:cstheme="majorBidi"/>
-        </w:rPr>
-        <w:fldChar w:fldCharType="end"/>
-      </w:r>
-      <w:r>
-        <w:rPr>
-          <w:rFonts w:asciiTheme="majorBidi" w:hAnsiTheme="majorBidi" w:cstheme="majorBidi"/>
-        </w:rPr>
-        <w:fldChar w:fldCharType="begin"/>
-      </w:r>
-      <w:r>
-        <w:rPr>
-          <w:rFonts w:asciiTheme="majorBidi" w:hAnsiTheme="majorBidi" w:cstheme="majorBidi"/>
-        </w:rPr>
-        <w:instrText xml:space="preserve"> ADDIN ZOTERO_BIBL {"uncited":[],"omitted":[],"custom":[]} CSL_BIBLIOGRAPHY </w:instrText>
-      </w:r>
-      <w:r>
-        <w:rPr>
-          <w:rFonts w:asciiTheme="majorBidi" w:hAnsiTheme="majorBidi" w:cstheme="majorBidi"/>
-        </w:rPr>
-        <w:fldChar w:fldCharType="separate"/>
-      </w:r>
-      <w:r>
-        <w:rPr>
-          <w:rFonts w:asciiTheme="majorBidi" w:hAnsiTheme="majorBidi" w:cstheme="majorBidi"/>
-          <w:lang w:val="en-GB"/>
-        </w:rPr>
-        <w:t xml:space="preserve">FAN, C. et al., 2023. </w:t>
-      </w:r>
-      <w:r>
-        <w:rPr>
-          <w:rFonts w:asciiTheme="majorBidi" w:hAnsiTheme="majorBidi" w:cstheme="majorBidi"/>
-          <w:i/>
-          <w:iCs/>
-          <w:lang w:val="en-GB"/>
-        </w:rPr>
-        <w:t>Exploring Deep Models for Practical Gait Recognition</w:t>
-      </w:r>
-      <w:r>
-        <w:rPr>
-          <w:rFonts w:asciiTheme="majorBidi" w:hAnsiTheme="majorBidi" w:cstheme="majorBidi"/>
-          <w:lang w:val="en-GB"/>
-        </w:rPr>
-        <w:t>.</w:t>
-      </w:r>
-    </w:p>
-    <w:p>
-      <w:pPr>
-        <w:pStyle w:val="Bibliography"/>
-        <w:rPr>
-          <w:rFonts w:asciiTheme="majorBidi" w:hAnsiTheme="majorBidi" w:cstheme="majorBidi"/>
-          <w:lang w:val="en-GB"/>
-        </w:rPr>
-      </w:pPr>
-      <w:r>
-        <w:rPr>
-          <w:rFonts w:asciiTheme="majorBidi" w:hAnsiTheme="majorBidi" w:cstheme="majorBidi"/>
-        </w:rPr>
-        <w:fldChar w:fldCharType="end"/>
-      </w:r>
-      <w:r>
-        <w:rPr>
-          <w:rFonts w:asciiTheme="majorBidi" w:hAnsiTheme="majorBidi" w:cstheme="majorBidi"/>
-        </w:rPr>
-        <w:fldChar w:fldCharType="begin"/>
-      </w:r>
-      <w:r>
-        <w:rPr>
-          <w:rFonts w:asciiTheme="majorBidi" w:hAnsiTheme="majorBidi" w:cstheme="majorBidi"/>
-        </w:rPr>
-        <w:instrText xml:space="preserve"> ADDIN ZOTERO_BIBL {"uncited":[],"omitted":[],"custom":[]} CSL_BIBLIOGRAPHY </w:instrText>
-      </w:r>
-      <w:r>
-        <w:rPr>
-          <w:rFonts w:asciiTheme="majorBidi" w:hAnsiTheme="majorBidi" w:cstheme="majorBidi"/>
-        </w:rPr>
-        <w:fldChar w:fldCharType="separate"/>
-      </w:r>
-      <w:r>
-        <w:rPr>
-          <w:rFonts w:asciiTheme="majorBidi" w:hAnsiTheme="majorBidi" w:cstheme="majorBidi"/>
-          <w:lang w:val="en-GB"/>
-        </w:rPr>
-        <w:t>CATRUNA, A., COSMA, A. and RADOI, E., 2024. GaitPT: Skeletons Are All You Need For Gait Recognition.</w:t>
-      </w:r>
-    </w:p>
-    <w:p>
-      <w:pPr>
-        <w:pStyle w:val="Bibliography"/>
-        <w:rPr>
-          <w:rFonts w:asciiTheme="majorBidi" w:hAnsiTheme="majorBidi" w:cstheme="majorBidi"/>
-          <w:lang w:val="en-GB"/>
-        </w:rPr>
-      </w:pPr>
-      <w:r>
-        <w:rPr>
-          <w:rFonts w:asciiTheme="majorBidi" w:hAnsiTheme="majorBidi" w:cstheme="majorBidi"/>
-        </w:rPr>
         <w:lastRenderedPageBreak/>
-        <w:fldChar w:fldCharType="end"/>
-      </w:r>
-      <w:r>
-        <w:rPr>
-          <w:rFonts w:asciiTheme="majorBidi" w:hAnsiTheme="majorBidi" w:cstheme="majorBidi"/>
-        </w:rPr>
-        <w:fldChar w:fldCharType="begin"/>
-      </w:r>
-      <w:r>
-        <w:rPr>
-          <w:rFonts w:asciiTheme="majorBidi" w:hAnsiTheme="majorBidi" w:cstheme="majorBidi"/>
-        </w:rPr>
-        <w:instrText xml:space="preserve"> ADDIN ZOTERO_BIBL {"uncited":[],"omitted":[],"custom":[]} CSL_BIBLIOGRAPHY </w:instrText>
-      </w:r>
-      <w:r>
-        <w:rPr>
-          <w:rFonts w:asciiTheme="majorBidi" w:hAnsiTheme="majorBidi" w:cstheme="majorBidi"/>
-        </w:rPr>
-        <w:fldChar w:fldCharType="separate"/>
-      </w:r>
-      <w:r>
-        <w:rPr>
-          <w:rFonts w:asciiTheme="majorBidi" w:hAnsiTheme="majorBidi" w:cstheme="majorBidi"/>
-          <w:lang w:val="en-GB"/>
-        </w:rPr>
-        <w:t xml:space="preserve">LIAO, R. et al., 2020. A model-based gait recognition method with body pose and human prior knowledge. </w:t>
-      </w:r>
-      <w:r>
-        <w:rPr>
-          <w:rFonts w:asciiTheme="majorBidi" w:hAnsiTheme="majorBidi" w:cstheme="majorBidi"/>
-          <w:i/>
-          <w:iCs/>
-          <w:lang w:val="en-GB"/>
-        </w:rPr>
-        <w:t>Pattern Recognition</w:t>
-      </w:r>
-      <w:r>
-        <w:rPr>
-          <w:rFonts w:asciiTheme="majorBidi" w:hAnsiTheme="majorBidi" w:cstheme="majorBidi"/>
-          <w:lang w:val="en-GB"/>
-        </w:rPr>
-        <w:t>, 98, p. 107069.</w:t>
-      </w:r>
-    </w:p>
-    <w:p>
-      <w:pPr>
-        <w:pStyle w:val="Bibliography"/>
-        <w:rPr>
-          <w:rFonts w:asciiTheme="majorBidi" w:hAnsiTheme="majorBidi" w:cstheme="majorBidi"/>
-          <w:lang w:val="en-GB"/>
-        </w:rPr>
-      </w:pPr>
-      <w:r>
-        <w:rPr>
-          <w:rFonts w:asciiTheme="majorBidi" w:hAnsiTheme="majorBidi" w:cstheme="majorBidi"/>
-        </w:rPr>
-        <w:fldChar w:fldCharType="end"/>
-      </w:r>
-      <w:r>
-        <w:rPr>
-          <w:rFonts w:asciiTheme="majorBidi" w:hAnsiTheme="majorBidi" w:cstheme="majorBidi"/>
-        </w:rPr>
-        <w:fldChar w:fldCharType="begin"/>
-      </w:r>
-      <w:r>
-        <w:rPr>
-          <w:rFonts w:asciiTheme="majorBidi" w:hAnsiTheme="majorBidi" w:cstheme="majorBidi"/>
-        </w:rPr>
-        <w:instrText xml:space="preserve"> ADDIN ZOTERO_BIBL {"uncited":[],"omitted":[],"custom":[]} CSL_BIBLIOGRAPHY </w:instrText>
-      </w:r>
-      <w:r>
-        <w:rPr>
-          <w:rFonts w:asciiTheme="majorBidi" w:hAnsiTheme="majorBidi" w:cstheme="majorBidi"/>
-        </w:rPr>
-        <w:fldChar w:fldCharType="separate"/>
-      </w:r>
-      <w:r>
-        <w:rPr>
-          <w:rFonts w:asciiTheme="majorBidi" w:hAnsiTheme="majorBidi" w:cstheme="majorBidi"/>
-          <w:lang w:val="en-GB"/>
-        </w:rPr>
-        <w:t xml:space="preserve">RANI, V. and KUMAR, M., 2023. Human gait recognition: A systematic review. </w:t>
-      </w:r>
-      <w:r>
-        <w:rPr>
-          <w:rFonts w:asciiTheme="majorBidi" w:hAnsiTheme="majorBidi" w:cstheme="majorBidi"/>
-          <w:i/>
-          <w:iCs/>
-          <w:lang w:val="en-GB"/>
-        </w:rPr>
-        <w:t>Multimedia Tools and Applications</w:t>
-      </w:r>
-      <w:r>
-        <w:rPr>
-          <w:rFonts w:asciiTheme="majorBidi" w:hAnsiTheme="majorBidi" w:cstheme="majorBidi"/>
-          <w:lang w:val="en-GB"/>
-        </w:rPr>
-        <w:t>, 82(24), pp. 37003–37037.</w:t>
-      </w:r>
-    </w:p>
-    <w:p>
-      <w:pPr>
-        <w:pStyle w:val="Bibliography"/>
-        <w:rPr>
-          <w:rFonts w:asciiTheme="majorBidi" w:hAnsiTheme="majorBidi" w:cstheme="majorBidi"/>
-          <w:lang w:val="en-GB"/>
-        </w:rPr>
-      </w:pPr>
-      <w:r>
-        <w:rPr>
-          <w:rFonts w:asciiTheme="majorBidi" w:hAnsiTheme="majorBidi" w:cstheme="majorBidi"/>
-        </w:rPr>
-        <w:fldChar w:fldCharType="end"/>
-      </w:r>
-      <w:r>
-        <w:rPr>
-          <w:rFonts w:asciiTheme="majorBidi" w:hAnsiTheme="majorBidi" w:cstheme="majorBidi"/>
-        </w:rPr>
-        <w:fldChar w:fldCharType="begin"/>
-      </w:r>
-      <w:r>
-        <w:rPr>
-          <w:rFonts w:asciiTheme="majorBidi" w:hAnsiTheme="majorBidi" w:cstheme="majorBidi"/>
-        </w:rPr>
-        <w:instrText xml:space="preserve"> ADDIN ZOTERO_ITEM CSL_CITATION {"citationID":"1jkp8mvK","properties":{"formattedCitation":"(Lee and Grimson 2002)","plainCitation":"(Lee and Grimson 2002)","noteIndex":0},"citationItems":[{"id":147,"uris":["http://zotero.org/users/local/osJBYWXU/items/JYABSLMH"],"itemData":{"id":147,"type":"paper-conference","abstract":"We describe a representation of gait appearance for the purpose of person identification and classification. This gait representation is based on simple features such as moments extracted from orthogonal view video silhouettes of human walking motion. Despite its simplicity, the resulting feature vector contains enough information to perform well on human identification and gender classification tasks. We explore the recognition behaviors of two different methods to aggregate features over time under different recognition tasks. We demonstrate the accuracy of recognition using gait video sequences collected over different days and times and under varying lighting environments. In addition, we show results for gender classification based our gait appearance features using a support-vector machine.","container-title":"Proceedings of Fifth IEEE International Conference on Automatic Face Gesture Recognition","DOI":"10.1109/AFGR.2002.1004148","event-title":"Proceedings of Fifth IEEE International Conference on Automatic Face Gesture Recognition","page":"155-162","source":"IEEE Xplore","title":"Gait analysis for recognition and classification","URL":"https://ieeexplore.ieee.org/document/1004148","author":[{"family":"Lee","given":"L."},{"family":"Grimson","given":"W.E.L."}],"accessed":{"date-parts":[["2024",8,10]]},"issued":{"date-parts":[["2002",5]]}}}],"schema":"https://github.com/citation-style-language/schema/raw/master/csl-citation.json"} </w:instrText>
-      </w:r>
-      <w:r>
-        <w:rPr>
-          <w:rFonts w:asciiTheme="majorBidi" w:hAnsiTheme="majorBidi" w:cstheme="majorBidi"/>
-        </w:rPr>
-        <w:fldChar w:fldCharType="separate"/>
-      </w:r>
-      <w:r>
-        <w:rPr>
-          <w:rFonts w:asciiTheme="majorBidi" w:hAnsiTheme="majorBidi" w:cstheme="majorBidi"/>
-          <w:noProof/>
-        </w:rPr>
-        <w:t>(Lee and Grimson 2002)</w:t>
-      </w:r>
-      <w:r>
-        <w:rPr>
-          <w:rFonts w:asciiTheme="majorBidi" w:hAnsiTheme="majorBidi" w:cstheme="majorBidi"/>
-        </w:rPr>
-        <w:fldChar w:fldCharType="end"/>
-      </w:r>
-      <w:r>
-        <w:rPr>
-          <w:rFonts w:asciiTheme="majorBidi" w:hAnsiTheme="majorBidi" w:cstheme="majorBidi"/>
-        </w:rPr>
-        <w:t xml:space="preserve"> </w:t>
-      </w:r>
-      <w:r>
-        <w:rPr>
-          <w:rFonts w:asciiTheme="majorBidi" w:hAnsiTheme="majorBidi" w:cstheme="majorBidi"/>
-        </w:rPr>
-        <w:fldChar w:fldCharType="begin"/>
-      </w:r>
-      <w:r>
-        <w:rPr>
-          <w:rFonts w:asciiTheme="majorBidi" w:hAnsiTheme="majorBidi" w:cstheme="majorBidi"/>
-        </w:rPr>
-        <w:instrText xml:space="preserve"> ADDIN ZOTERO_BIBL {"uncited":[],"omitted":[],"custom":[]} CSL_BIBLIOGRAPHY </w:instrText>
-      </w:r>
-      <w:r>
-        <w:rPr>
-          <w:rFonts w:asciiTheme="majorBidi" w:hAnsiTheme="majorBidi" w:cstheme="majorBidi"/>
-        </w:rPr>
-        <w:fldChar w:fldCharType="separate"/>
-      </w:r>
-      <w:r>
-        <w:rPr>
-          <w:rFonts w:asciiTheme="majorBidi" w:hAnsiTheme="majorBidi" w:cstheme="majorBidi"/>
-          <w:lang w:val="en-GB"/>
-        </w:rPr>
-        <w:t xml:space="preserve">LEE, L. and GRIMSON, W.E.L., 2002. Gait analysis for recognition and classification. In: </w:t>
-      </w:r>
-      <w:r>
-        <w:rPr>
-          <w:rFonts w:asciiTheme="majorBidi" w:hAnsiTheme="majorBidi" w:cstheme="majorBidi"/>
-          <w:i/>
-          <w:iCs/>
-          <w:lang w:val="en-GB"/>
-        </w:rPr>
-        <w:t>Proceedings of Fifth IEEE International Conference on Automatic Face Gesture Recognition</w:t>
-      </w:r>
-      <w:r>
-        <w:rPr>
-          <w:rFonts w:asciiTheme="majorBidi" w:hAnsiTheme="majorBidi" w:cstheme="majorBidi"/>
-          <w:lang w:val="en-GB"/>
-        </w:rPr>
-        <w:t>, May 2002. pp. 155–162.</w:t>
-      </w:r>
-    </w:p>
-    <w:p>
-      <w:pPr>
-        <w:pStyle w:val="Bibliography"/>
-        <w:rPr>
-          <w:rFonts w:asciiTheme="majorBidi" w:hAnsiTheme="majorBidi" w:cstheme="majorBidi"/>
-          <w:lang w:val="en-GB"/>
-        </w:rPr>
-      </w:pPr>
-      <w:r>
-        <w:rPr>
-          <w:rFonts w:asciiTheme="majorBidi" w:hAnsiTheme="majorBidi" w:cstheme="majorBidi"/>
-        </w:rPr>
-        <w:fldChar w:fldCharType="end"/>
-      </w:r>
-      <w:r>
-        <w:rPr>
-          <w:rFonts w:asciiTheme="majorBidi" w:hAnsiTheme="majorBidi" w:cstheme="majorBidi"/>
-        </w:rPr>
-        <w:fldChar w:fldCharType="begin"/>
-      </w:r>
-      <w:r>
-        <w:rPr>
-          <w:rFonts w:asciiTheme="majorBidi" w:hAnsiTheme="majorBidi" w:cstheme="majorBidi"/>
-        </w:rPr>
-        <w:instrText xml:space="preserve"> ADDIN ZOTERO_BIBL {"uncited":[],"omitted":[],"custom":[]} CSL_BIBLIOGRAPHY </w:instrText>
-      </w:r>
-      <w:r>
-        <w:rPr>
-          <w:rFonts w:asciiTheme="majorBidi" w:hAnsiTheme="majorBidi" w:cstheme="majorBidi"/>
-        </w:rPr>
-        <w:fldChar w:fldCharType="separate"/>
-      </w:r>
-      <w:r>
-        <w:rPr>
-          <w:rFonts w:asciiTheme="majorBidi" w:hAnsiTheme="majorBidi" w:cstheme="majorBidi"/>
-          <w:lang w:val="en-GB"/>
-        </w:rPr>
-        <w:t xml:space="preserve">ARSEEV, S., KONUSHIN, A. and LIUTOV, V., 2018. Human Recognition by Appearance and Gait. </w:t>
-      </w:r>
-      <w:r>
-        <w:rPr>
-          <w:rFonts w:asciiTheme="majorBidi" w:hAnsiTheme="majorBidi" w:cstheme="majorBidi"/>
-          <w:i/>
-          <w:iCs/>
-          <w:lang w:val="en-GB"/>
-        </w:rPr>
-        <w:t>Programming and Computer Software</w:t>
-      </w:r>
-      <w:r>
-        <w:rPr>
-          <w:rFonts w:asciiTheme="majorBidi" w:hAnsiTheme="majorBidi" w:cstheme="majorBidi"/>
-          <w:lang w:val="en-GB"/>
-        </w:rPr>
-        <w:t>, 44(4), pp. 258–265.</w:t>
-      </w:r>
-    </w:p>
-    <w:p>
-      <w:pPr>
-        <w:pStyle w:val="Bibliography"/>
-        <w:rPr>
-          <w:rFonts w:asciiTheme="majorBidi" w:hAnsiTheme="majorBidi" w:cstheme="majorBidi"/>
-          <w:lang w:val="en-GB"/>
-        </w:rPr>
-      </w:pPr>
-      <w:r>
-        <w:rPr>
-          <w:rFonts w:asciiTheme="majorBidi" w:hAnsiTheme="majorBidi" w:cstheme="majorBidi"/>
-        </w:rPr>
-        <w:fldChar w:fldCharType="end"/>
-      </w:r>
-      <w:r>
-        <w:rPr>
-          <w:rFonts w:asciiTheme="majorBidi" w:hAnsiTheme="majorBidi" w:cstheme="majorBidi"/>
-        </w:rPr>
-        <w:fldChar w:fldCharType="begin"/>
-      </w:r>
-      <w:r>
-        <w:rPr>
-          <w:rFonts w:asciiTheme="majorBidi" w:hAnsiTheme="majorBidi" w:cstheme="majorBidi"/>
-        </w:rPr>
-        <w:instrText xml:space="preserve"> ADDIN ZOTERO_BIBL {"uncited":[],"omitted":[],"custom":[]} CSL_BIBLIOGRAPHY </w:instrText>
-      </w:r>
-      <w:r>
-        <w:rPr>
-          <w:rFonts w:asciiTheme="majorBidi" w:hAnsiTheme="majorBidi" w:cstheme="majorBidi"/>
-        </w:rPr>
-        <w:fldChar w:fldCharType="separate"/>
-      </w:r>
-      <w:r>
-        <w:rPr>
-          <w:rFonts w:asciiTheme="majorBidi" w:hAnsiTheme="majorBidi" w:cstheme="majorBidi"/>
-          <w:lang w:val="en-GB"/>
-        </w:rPr>
-        <w:t xml:space="preserve">CHOPRA, A. and AZAM, R., 2024. Enhancing Natural Language Query to SQL Query Generation Through Classification-Based Table Selection. In: L. ILIADIS et al., eds. </w:t>
-      </w:r>
-      <w:r>
-        <w:rPr>
-          <w:rFonts w:asciiTheme="majorBidi" w:hAnsiTheme="majorBidi" w:cstheme="majorBidi"/>
-          <w:i/>
-          <w:iCs/>
-          <w:lang w:val="en-GB"/>
-        </w:rPr>
-        <w:t>Engineering Applications of Neural Networks</w:t>
-      </w:r>
-      <w:r>
-        <w:rPr>
-          <w:rFonts w:asciiTheme="majorBidi" w:hAnsiTheme="majorBidi" w:cstheme="majorBidi"/>
-          <w:lang w:val="en-GB"/>
-        </w:rPr>
-        <w:t>. Cham: Springer Nature Switzerland. pp. 152–165.</w:t>
-      </w:r>
-    </w:p>
-    <w:p>
-      <w:pPr>
-        <w:pStyle w:val="Bibliography"/>
-        <w:rPr>
-          <w:rFonts w:asciiTheme="majorBidi" w:hAnsiTheme="majorBidi" w:cstheme="majorBidi"/>
-          <w:lang w:val="en-GB"/>
-        </w:rPr>
-      </w:pPr>
-      <w:r>
-        <w:rPr>
-          <w:rFonts w:asciiTheme="majorBidi" w:hAnsiTheme="majorBidi" w:cstheme="majorBidi"/>
-        </w:rPr>
-        <w:fldChar w:fldCharType="end"/>
-      </w:r>
-      <w:r>
-        <w:rPr>
-          <w:rFonts w:asciiTheme="majorBidi" w:hAnsiTheme="majorBidi" w:cstheme="majorBidi"/>
-        </w:rPr>
-        <w:fldChar w:fldCharType="begin"/>
-      </w:r>
-      <w:r>
-        <w:rPr>
-          <w:rFonts w:asciiTheme="majorBidi" w:hAnsiTheme="majorBidi" w:cstheme="majorBidi"/>
-        </w:rPr>
-        <w:instrText xml:space="preserve"> ADDIN ZOTERO_BIBL {"uncited":[],"omitted":[],"custom":[]} CSL_BIBLIOGRAPHY </w:instrText>
-      </w:r>
-      <w:r>
-        <w:rPr>
-          <w:rFonts w:asciiTheme="majorBidi" w:hAnsiTheme="majorBidi" w:cstheme="majorBidi"/>
-        </w:rPr>
-        <w:fldChar w:fldCharType="separate"/>
-      </w:r>
-      <w:r>
-        <w:rPr>
-          <w:rFonts w:asciiTheme="majorBidi" w:hAnsiTheme="majorBidi" w:cstheme="majorBidi"/>
-          <w:lang w:val="en-GB"/>
-        </w:rPr>
-        <w:t>ZHANG, Q. et al., 2024. Structure Guided Large Language Model for SQL Generation.</w:t>
-      </w:r>
-    </w:p>
-    <w:p>
-      <w:pPr>
-        <w:pStyle w:val="Bibliography"/>
-        <w:rPr>
-          <w:rFonts w:asciiTheme="majorBidi" w:hAnsiTheme="majorBidi" w:cstheme="majorBidi"/>
-          <w:lang w:val="en-GB"/>
-        </w:rPr>
-      </w:pPr>
-      <w:r>
-        <w:rPr>
-          <w:rFonts w:asciiTheme="majorBidi" w:hAnsiTheme="majorBidi" w:cstheme="majorBidi"/>
-        </w:rPr>
-        <w:fldChar w:fldCharType="end"/>
-      </w:r>
-      <w:r>
-        <w:rPr>
-          <w:rFonts w:asciiTheme="majorBidi" w:hAnsiTheme="majorBidi" w:cstheme="majorBidi"/>
-        </w:rPr>
-        <w:fldChar w:fldCharType="begin"/>
-      </w:r>
-      <w:r>
-        <w:rPr>
-          <w:rFonts w:asciiTheme="majorBidi" w:hAnsiTheme="majorBidi" w:cstheme="majorBidi"/>
-        </w:rPr>
-        <w:instrText xml:space="preserve"> ADDIN ZOTERO_BIBL {"uncited":[],"omitted":[],"custom":[]} CSL_BIBLIOGRAPHY </w:instrText>
-      </w:r>
-      <w:r>
-        <w:rPr>
-          <w:rFonts w:asciiTheme="majorBidi" w:hAnsiTheme="majorBidi" w:cstheme="majorBidi"/>
-        </w:rPr>
-        <w:fldChar w:fldCharType="separate"/>
-      </w:r>
-      <w:r>
-        <w:rPr>
-          <w:rFonts w:asciiTheme="majorBidi" w:hAnsiTheme="majorBidi" w:cstheme="majorBidi"/>
-          <w:lang w:val="en-GB"/>
-        </w:rPr>
-        <w:t>LEE, D. et al., 2024. MCS-SQL: Leveraging Multiple Prompts and Multiple-Choice Selection For Text-to-SQL Generation.</w:t>
-      </w:r>
-    </w:p>
-    <w:p>
-      <w:pPr>
-        <w:pStyle w:val="Bibliography"/>
-        <w:rPr>
-          <w:rFonts w:asciiTheme="majorBidi" w:hAnsiTheme="majorBidi" w:cstheme="majorBidi"/>
-          <w:lang w:val="en-GB"/>
-        </w:rPr>
-      </w:pPr>
-      <w:r>
-        <w:rPr>
-          <w:rFonts w:asciiTheme="majorBidi" w:hAnsiTheme="majorBidi" w:cstheme="majorBidi"/>
-        </w:rPr>
-        <w:fldChar w:fldCharType="end"/>
-      </w:r>
-      <w:r>
-        <w:rPr>
-          <w:rFonts w:asciiTheme="majorBidi" w:hAnsiTheme="majorBidi" w:cstheme="majorBidi"/>
-        </w:rPr>
-        <w:fldChar w:fldCharType="begin"/>
-      </w:r>
-      <w:r>
-        <w:rPr>
-          <w:rFonts w:asciiTheme="majorBidi" w:hAnsiTheme="majorBidi" w:cstheme="majorBidi"/>
-        </w:rPr>
-        <w:instrText xml:space="preserve"> ADDIN ZOTERO_BIBL {"uncited":[],"omitted":[],"custom":[]} CSL_BIBLIOGRAPHY </w:instrText>
-      </w:r>
-      <w:r>
-        <w:rPr>
-          <w:rFonts w:asciiTheme="majorBidi" w:hAnsiTheme="majorBidi" w:cstheme="majorBidi"/>
-        </w:rPr>
-        <w:fldChar w:fldCharType="separate"/>
-      </w:r>
-      <w:r>
-        <w:rPr>
-          <w:rFonts w:asciiTheme="majorBidi" w:hAnsiTheme="majorBidi" w:cstheme="majorBidi"/>
-          <w:lang w:val="en-GB"/>
-        </w:rPr>
-        <w:t>HONG, Z. et al., 2024. Knowledge-to-SQL: Enhancing SQL Generation with Data Expert LLM.</w:t>
-      </w:r>
-    </w:p>
-    <w:p>
-      <w:pPr>
-        <w:pStyle w:val="Bibliography"/>
-        <w:rPr>
-          <w:rFonts w:asciiTheme="majorBidi" w:hAnsiTheme="majorBidi" w:cstheme="majorBidi"/>
-          <w:lang w:val="en-GB"/>
-        </w:rPr>
-      </w:pPr>
-      <w:r>
-        <w:rPr>
-          <w:rFonts w:asciiTheme="majorBidi" w:hAnsiTheme="majorBidi" w:cstheme="majorBidi"/>
-        </w:rPr>
-        <w:fldChar w:fldCharType="end"/>
-      </w:r>
-      <w:r>
-        <w:rPr>
-          <w:rFonts w:asciiTheme="majorBidi" w:hAnsiTheme="majorBidi" w:cstheme="majorBidi"/>
-        </w:rPr>
-        <w:fldChar w:fldCharType="begin"/>
-      </w:r>
-      <w:r>
-        <w:rPr>
-          <w:rFonts w:asciiTheme="majorBidi" w:hAnsiTheme="majorBidi" w:cstheme="majorBidi"/>
-        </w:rPr>
-        <w:instrText xml:space="preserve"> ADDIN ZOTERO_BIBL {"uncited":[],"omitted":[],"custom":[]} CSL_BIBLIOGRAPHY </w:instrText>
-      </w:r>
-      <w:r>
-        <w:rPr>
-          <w:rFonts w:asciiTheme="majorBidi" w:hAnsiTheme="majorBidi" w:cstheme="majorBidi"/>
-        </w:rPr>
-        <w:fldChar w:fldCharType="separate"/>
-      </w:r>
-      <w:r>
-        <w:rPr>
-          <w:rFonts w:asciiTheme="majorBidi" w:hAnsiTheme="majorBidi" w:cstheme="majorBidi"/>
-          <w:lang w:val="en-GB"/>
-        </w:rPr>
-        <w:t xml:space="preserve">GUO, C. et al., 2024. Prompting GPT-3.5 for Text-to-SQL with De-semanticization and Skeleton Retrieval. In: F. LIU et al., eds. </w:t>
-      </w:r>
-      <w:r>
-        <w:rPr>
-          <w:rFonts w:asciiTheme="majorBidi" w:hAnsiTheme="majorBidi" w:cstheme="majorBidi"/>
-          <w:i/>
-          <w:iCs/>
-          <w:lang w:val="en-GB"/>
-        </w:rPr>
-        <w:t>PRICAI 2023: Trends in Artificial Intelligence</w:t>
-      </w:r>
-      <w:r>
-        <w:rPr>
-          <w:rFonts w:asciiTheme="majorBidi" w:hAnsiTheme="majorBidi" w:cstheme="majorBidi"/>
-          <w:lang w:val="en-GB"/>
-        </w:rPr>
-        <w:t>. Singapore: Springer Nature. pp. 262–274.</w:t>
-      </w:r>
-    </w:p>
-    <w:p>
-      <w:pPr>
-        <w:pStyle w:val="Bibliography"/>
-        <w:rPr>
-          <w:rFonts w:asciiTheme="majorBidi" w:hAnsiTheme="majorBidi" w:cstheme="majorBidi"/>
-          <w:lang w:val="en-GB"/>
-        </w:rPr>
-      </w:pPr>
-      <w:r>
-        <w:rPr>
-          <w:rFonts w:asciiTheme="majorBidi" w:hAnsiTheme="majorBidi" w:cstheme="majorBidi"/>
-        </w:rPr>
-        <w:fldChar w:fldCharType="end"/>
-      </w:r>
-      <w:r>
-        <w:rPr>
-          <w:rFonts w:asciiTheme="majorBidi" w:hAnsiTheme="majorBidi" w:cstheme="majorBidi"/>
-        </w:rPr>
-        <w:fldChar w:fldCharType="begin"/>
-      </w:r>
-      <w:r>
-        <w:rPr>
-          <w:rFonts w:asciiTheme="majorBidi" w:hAnsiTheme="majorBidi" w:cstheme="majorBidi"/>
-        </w:rPr>
-        <w:instrText xml:space="preserve"> ADDIN ZOTERO_ITEM CSL_CITATION {"citationID":"U9HbYEhW","properties":{"formattedCitation":"(Yi, Chen and Shen 2024)","plainCitation":"(Yi, Chen and Shen 2024)","noteIndex":0},"citationItems":[{"id":162,"uris":["http://zotero.org/users/local/osJBYWXU/items/WYBLDD86"],"itemData":{"id":162,"type":"article","abstract":"Text-to-SQL is a technology that converts natural language queries into the structured query language SQL. A novel research approach that has recently gained attention focuses on methods based on the complexity of SQL queries, achieving notable performance improvements. However, existing methods entail significant storage and training costs, which hampers their practical application. To address this issue, this paper introduces a method for Text-to-SQL based on Refined Schema and Hardness Prompt. By filtering out low-relevance schema information with a refined schema and identifying query hardness through a Language Model (LM) to form prompts, this method reduces storage and training costs while maintaining performance. It's worth mentioning that this method is applicable to any sequence-to-sequence (seq2seq) LM. Our experiments on the Spider dataset, specifically with large-scale LMs, achieved an exceptional Execution accuracy (EX) of 82.6%, demonstrating the effectiveness and greater suitability of our method for real-world applications.","DOI":"10.48550/arXiv.2406.09133","note":"arXiv:2406.09133 [cs]","number":"arXiv:2406.09133","publisher":"arXiv","source":"arXiv.org","title":"RH-SQL: Refined Schema and Hardness Prompt for Text-to-SQL","title-short":"RH-SQL","URL":"http://arxiv.org/abs/2406.09133","author":[{"family":"Yi","given":"Jiawen"},{"family":"Chen","given":"Guo"},{"family":"Shen","given":"Zixiang"}],"accessed":{"date-parts":[["2024",8,10]]},"issued":{"date-parts":[["2024",6,13]]}}}],"schema":"https://github.com/citation-style-language/schema/raw/master/csl-citation.json"} </w:instrText>
-      </w:r>
-      <w:r>
-        <w:rPr>
-          <w:rFonts w:asciiTheme="majorBidi" w:hAnsiTheme="majorBidi" w:cstheme="majorBidi"/>
-        </w:rPr>
-        <w:fldChar w:fldCharType="separate"/>
-      </w:r>
-      <w:r>
-        <w:rPr>
-          <w:rFonts w:asciiTheme="majorBidi" w:hAnsiTheme="majorBidi" w:cstheme="majorBidi"/>
-        </w:rPr>
-        <w:fldChar w:fldCharType="end"/>
-      </w:r>
-      <w:r>
-        <w:rPr>
-          <w:rFonts w:asciiTheme="majorBidi" w:hAnsiTheme="majorBidi" w:cstheme="majorBidi"/>
-        </w:rPr>
-        <w:fldChar w:fldCharType="begin"/>
-      </w:r>
-      <w:r>
-        <w:rPr>
-          <w:rFonts w:asciiTheme="majorBidi" w:hAnsiTheme="majorBidi" w:cstheme="majorBidi"/>
-        </w:rPr>
-        <w:instrText xml:space="preserve"> ADDIN ZOTERO_BIBL {"uncited":[],"omitted":[],"custom":[]} CSL_BIBLIOGRAPHY </w:instrText>
-      </w:r>
-      <w:r>
-        <w:rPr>
-          <w:rFonts w:asciiTheme="majorBidi" w:hAnsiTheme="majorBidi" w:cstheme="majorBidi"/>
-        </w:rPr>
-        <w:fldChar w:fldCharType="separate"/>
-      </w:r>
-      <w:r>
-        <w:rPr>
-          <w:rFonts w:asciiTheme="majorBidi" w:hAnsiTheme="majorBidi" w:cstheme="majorBidi"/>
-          <w:lang w:val="en-GB"/>
-        </w:rPr>
-        <w:t>YI, J., CHEN, G. and SHEN, Z., 2024. RH-SQL: Refined Schema and Hardness Prompt for Text-to-SQL.</w:t>
-      </w:r>
-    </w:p>
-    <w:p>
-      <w:pPr>
-        <w:pStyle w:val="Bibliography"/>
-        <w:rPr>
-          <w:rFonts w:asciiTheme="majorBidi" w:hAnsiTheme="majorBidi" w:cstheme="majorBidi"/>
-          <w:lang w:val="en-GB"/>
-        </w:rPr>
-      </w:pPr>
-      <w:r>
-        <w:rPr>
-          <w:rFonts w:asciiTheme="majorBidi" w:hAnsiTheme="majorBidi" w:cstheme="majorBidi"/>
-        </w:rPr>
-        <w:fldChar w:fldCharType="end"/>
-      </w:r>
-      <w:r>
-        <w:rPr>
-          <w:rFonts w:asciiTheme="majorBidi" w:hAnsiTheme="majorBidi" w:cstheme="majorBidi"/>
-        </w:rPr>
-        <w:fldChar w:fldCharType="begin"/>
-      </w:r>
-      <w:r>
-        <w:rPr>
-          <w:rFonts w:asciiTheme="majorBidi" w:hAnsiTheme="majorBidi" w:cstheme="majorBidi"/>
-        </w:rPr>
-        <w:instrText xml:space="preserve"> ADDIN ZOTERO_BIBL {"uncited":[],"omitted":[],"custom":[]} CSL_BIBLIOGRAPHY </w:instrText>
-      </w:r>
-      <w:r>
-        <w:rPr>
-          <w:rFonts w:asciiTheme="majorBidi" w:hAnsiTheme="majorBidi" w:cstheme="majorBidi"/>
-        </w:rPr>
-        <w:fldChar w:fldCharType="separate"/>
-      </w:r>
-      <w:r>
-        <w:rPr>
-          <w:rFonts w:asciiTheme="majorBidi" w:hAnsiTheme="majorBidi" w:cstheme="majorBidi"/>
-          <w:lang w:val="en-GB"/>
-        </w:rPr>
-        <w:t>NAN, L. et al., 2023. Enhancing Few-shot Text-to-SQL Capabilities of Large Language Models: A Study on Prompt Design Strategies.</w:t>
-      </w:r>
-    </w:p>
-    <w:p>
-      <w:pPr>
-        <w:pStyle w:val="Bibliography"/>
-        <w:rPr>
-          <w:rFonts w:asciiTheme="majorBidi" w:hAnsiTheme="majorBidi" w:cstheme="majorBidi"/>
-          <w:lang w:val="en-GB"/>
-        </w:rPr>
-      </w:pPr>
-      <w:r>
-        <w:rPr>
-          <w:rFonts w:asciiTheme="majorBidi" w:hAnsiTheme="majorBidi" w:cstheme="majorBidi"/>
-        </w:rPr>
-        <w:fldChar w:fldCharType="end"/>
-      </w:r>
-      <w:r>
-        <w:rPr>
-          <w:rFonts w:asciiTheme="majorBidi" w:hAnsiTheme="majorBidi" w:cstheme="majorBidi"/>
-        </w:rPr>
-        <w:fldChar w:fldCharType="begin"/>
-      </w:r>
-      <w:r>
-        <w:rPr>
-          <w:rFonts w:asciiTheme="majorBidi" w:hAnsiTheme="majorBidi" w:cstheme="majorBidi"/>
-        </w:rPr>
-        <w:instrText xml:space="preserve"> ADDIN ZOTERO_BIBL {"uncited":[],"omitted":[],"custom":[]} CSL_BIBLIOGRAPHY </w:instrText>
-      </w:r>
-      <w:r>
-        <w:rPr>
-          <w:rFonts w:asciiTheme="majorBidi" w:hAnsiTheme="majorBidi" w:cstheme="majorBidi"/>
-        </w:rPr>
-        <w:fldChar w:fldCharType="separate"/>
-      </w:r>
-      <w:r>
-        <w:rPr>
-          <w:rFonts w:asciiTheme="majorBidi" w:hAnsiTheme="majorBidi" w:cstheme="majorBidi"/>
-          <w:lang w:val="en-GB"/>
-        </w:rPr>
-        <w:t xml:space="preserve">HONG, Z. et al., 2024. Next-Generation Database Interfaces: A Survey of LLM-based Text-to-SQL. </w:t>
-      </w:r>
-    </w:p>
-    <w:p>
-      <w:pPr>
-        <w:pStyle w:val="Bibliography"/>
-        <w:rPr>
-          <w:rFonts w:asciiTheme="majorBidi" w:hAnsiTheme="majorBidi" w:cstheme="majorBidi"/>
-          <w:lang w:val="en-GB"/>
-        </w:rPr>
-      </w:pPr>
-      <w:r>
-        <w:rPr>
-          <w:rFonts w:asciiTheme="majorBidi" w:hAnsiTheme="majorBidi" w:cstheme="majorBidi"/>
-        </w:rPr>
-        <w:fldChar w:fldCharType="end"/>
-      </w:r>
-      <w:r>
-        <w:rPr>
-          <w:rFonts w:asciiTheme="majorBidi" w:hAnsiTheme="majorBidi" w:cstheme="majorBidi"/>
-        </w:rPr>
-        <w:fldChar w:fldCharType="begin"/>
-      </w:r>
-      <w:r>
-        <w:rPr>
-          <w:rFonts w:asciiTheme="majorBidi" w:hAnsiTheme="majorBidi" w:cstheme="majorBidi"/>
-        </w:rPr>
-        <w:instrText xml:space="preserve"> ADDIN ZOTERO_BIBL {"uncited":[],"omitted":[],"custom":[]} CSL_BIBLIOGRAPHY </w:instrText>
-      </w:r>
-      <w:r>
-        <w:rPr>
-          <w:rFonts w:asciiTheme="majorBidi" w:hAnsiTheme="majorBidi" w:cstheme="majorBidi"/>
-        </w:rPr>
-        <w:fldChar w:fldCharType="separate"/>
-      </w:r>
-      <w:r>
-        <w:rPr>
-          <w:rFonts w:asciiTheme="majorBidi" w:hAnsiTheme="majorBidi" w:cstheme="majorBidi"/>
-          <w:lang w:val="en-GB"/>
-        </w:rPr>
-        <w:t>LI, H. et al., 2024. CodeS: Towards Building Open-source Language Models for Text-to-SQL.</w:t>
-      </w:r>
-    </w:p>
-    <w:p>
-      <w:pPr>
-        <w:pStyle w:val="Bibliography"/>
-        <w:rPr>
-          <w:rFonts w:asciiTheme="majorBidi" w:hAnsiTheme="majorBidi" w:cstheme="majorBidi"/>
-          <w:lang w:val="en-GB"/>
-        </w:rPr>
-      </w:pPr>
-      <w:r>
-        <w:rPr>
-          <w:rFonts w:asciiTheme="majorBidi" w:hAnsiTheme="majorBidi" w:cstheme="majorBidi"/>
-        </w:rPr>
-        <w:fldChar w:fldCharType="end"/>
-      </w:r>
-      <w:r>
-        <w:rPr>
-          <w:rFonts w:asciiTheme="majorBidi" w:hAnsiTheme="majorBidi" w:cstheme="majorBidi"/>
-        </w:rPr>
-        <w:fldChar w:fldCharType="begin"/>
-      </w:r>
-      <w:r>
-        <w:rPr>
-          <w:rFonts w:asciiTheme="majorBidi" w:hAnsiTheme="majorBidi" w:cstheme="majorBidi"/>
-        </w:rPr>
-        <w:instrText xml:space="preserve"> ADDIN ZOTERO_BIBL {"uncited":[],"omitted":[],"custom":[]} CSL_BIBLIOGRAPHY </w:instrText>
-      </w:r>
-      <w:r>
-        <w:rPr>
-          <w:rFonts w:asciiTheme="majorBidi" w:hAnsiTheme="majorBidi" w:cstheme="majorBidi"/>
-        </w:rPr>
-        <w:fldChar w:fldCharType="separate"/>
-      </w:r>
-      <w:r>
-        <w:rPr>
-          <w:rFonts w:asciiTheme="majorBidi" w:hAnsiTheme="majorBidi" w:cstheme="majorBidi"/>
-          <w:lang w:val="en-GB"/>
-        </w:rPr>
-        <w:t>TALAEI, S. et al., 2024. CHESS: Contextual Harnessing for Efficient SQL Synthesis.</w:t>
-      </w:r>
-    </w:p>
-    <w:p>
-      <w:pPr>
-        <w:pStyle w:val="Bibliography"/>
-        <w:rPr>
-          <w:rFonts w:asciiTheme="majorBidi" w:hAnsiTheme="majorBidi" w:cstheme="majorBidi"/>
-          <w:lang w:val="en-GB"/>
-        </w:rPr>
-      </w:pPr>
-      <w:r>
-        <w:rPr>
-          <w:rFonts w:asciiTheme="majorBidi" w:hAnsiTheme="majorBidi" w:cstheme="majorBidi"/>
-        </w:rPr>
-        <w:fldChar w:fldCharType="end"/>
-      </w:r>
-      <w:r>
-        <w:rPr>
-          <w:rFonts w:asciiTheme="majorBidi" w:hAnsiTheme="majorBidi" w:cstheme="majorBidi"/>
-        </w:rPr>
-        <w:fldChar w:fldCharType="begin"/>
-      </w:r>
-      <w:r>
-        <w:rPr>
-          <w:rFonts w:asciiTheme="majorBidi" w:hAnsiTheme="majorBidi" w:cstheme="majorBidi"/>
-        </w:rPr>
-        <w:instrText xml:space="preserve"> ADDIN ZOTERO_BIBL {"uncited":[],"omitted":[],"custom":[]} CSL_BIBLIOGRAPHY </w:instrText>
-      </w:r>
-      <w:r>
-        <w:rPr>
-          <w:rFonts w:asciiTheme="majorBidi" w:hAnsiTheme="majorBidi" w:cstheme="majorBidi"/>
-        </w:rPr>
-        <w:fldChar w:fldCharType="separate"/>
-      </w:r>
-      <w:r>
-        <w:rPr>
-          <w:rFonts w:asciiTheme="majorBidi" w:hAnsiTheme="majorBidi" w:cstheme="majorBidi"/>
-          <w:lang w:val="en-GB"/>
-        </w:rPr>
-        <w:t>GUO, C. et al., 2023. Retrieval-augmented GPT-3.5-based Text-to-SQL Framework with Sample-aware Prompting and Dynamic Revision Chain.</w:t>
-      </w:r>
-    </w:p>
-    <w:p>
-      <w:pPr>
-        <w:pStyle w:val="Bibliography"/>
-        <w:rPr>
-          <w:rFonts w:asciiTheme="majorBidi" w:hAnsiTheme="majorBidi" w:cstheme="majorBidi"/>
-          <w:lang w:val="en-GB"/>
-        </w:rPr>
-      </w:pPr>
-      <w:r>
-        <w:rPr>
-          <w:rFonts w:asciiTheme="majorBidi" w:hAnsiTheme="majorBidi" w:cstheme="majorBidi"/>
-        </w:rPr>
         <w:fldChar w:fldCharType="end"/>
       </w:r>
       <w:r>
@@ -6277,8 +6556,8 @@
       </w:pPr>
     </w:p>
     <w:sectPr>
-      <w:headerReference w:type="default" r:id="rId9"/>
-      <w:footerReference w:type="default" r:id="rId10"/>
+      <w:headerReference w:type="default" r:id="rId10"/>
+      <w:footerReference w:type="default" r:id="rId11"/>
       <w:pgSz w:w="11906" w:h="16838"/>
       <w:pgMar w:top="1440" w:right="1440" w:bottom="1440" w:left="1440" w:header="708" w:footer="708" w:gutter="0"/>
       <w:cols w:space="708"/>

</xml_diff>